<commit_message>
Alterando informações no memorial do projeto
</commit_message>
<xml_diff>
--- a/PJ - FlappyBirdClone.docx
+++ b/PJ - FlappyBirdClone.docx
@@ -210,7 +210,21 @@
         <w:rPr>
           <w:rFonts w:ascii="Arial" w:eastAsia="Times New Roman" w:hAnsi="Arial" w:cs="Arial"/>
         </w:rPr>
-        <w:t xml:space="preserve">Memorial de desenvolvimento do Flappy Bird Clone, jogo </w:t>
+        <w:t xml:space="preserve">Memorial de desenvolvimento do </w:t>
+      </w:r>
+      <w:proofErr w:type="spellStart"/>
+      <w:r>
+        <w:rPr>
+          <w:rFonts w:ascii="Arial" w:eastAsia="Times New Roman" w:hAnsi="Arial" w:cs="Arial"/>
+        </w:rPr>
+        <w:t>Flappy</w:t>
+      </w:r>
+      <w:proofErr w:type="spellEnd"/>
+      <w:r>
+        <w:rPr>
+          <w:rFonts w:ascii="Arial" w:eastAsia="Times New Roman" w:hAnsi="Arial" w:cs="Arial"/>
+        </w:rPr>
+        <w:t xml:space="preserve"> Bird Clone, jogo </w:t>
       </w:r>
       <w:r>
         <w:rPr>
@@ -312,8 +326,16 @@
         <w:rPr>
           <w:rFonts w:ascii="Arial" w:eastAsia="Times New Roman" w:hAnsi="Arial" w:cs="Arial"/>
         </w:rPr>
-        <w:t>Fabrício Ofugi</w:t>
-      </w:r>
+        <w:t xml:space="preserve">Fabrício </w:t>
+      </w:r>
+      <w:proofErr w:type="spellStart"/>
+      <w:r>
+        <w:rPr>
+          <w:rFonts w:ascii="Arial" w:eastAsia="Times New Roman" w:hAnsi="Arial" w:cs="Arial"/>
+        </w:rPr>
+        <w:t>Ofugi</w:t>
+      </w:r>
+      <w:proofErr w:type="spellEnd"/>
       <w:r>
         <w:rPr>
           <w:rFonts w:ascii="Arial" w:eastAsia="Times New Roman" w:hAnsi="Arial" w:cs="Arial"/>
@@ -412,8 +434,24 @@
         <w:rPr>
           <w:rFonts w:ascii="Arial" w:eastAsia="Times New Roman" w:hAnsi="Arial" w:cs="Arial"/>
         </w:rPr>
-        <w:t>BRASÍLIA, NOVEMBRO</w:t>
-      </w:r>
+        <w:t xml:space="preserve">BRASÍLIA, </w:t>
+      </w:r>
+      <w:proofErr w:type="gramStart"/>
+      <w:r>
+        <w:rPr>
+          <w:rFonts w:ascii="Arial" w:eastAsia="Times New Roman" w:hAnsi="Arial" w:cs="Arial"/>
+        </w:rPr>
+        <w:t>NOVE</w:t>
+      </w:r>
+      <w:bookmarkStart w:id="0" w:name="_GoBack"/>
+      <w:bookmarkEnd w:id="0"/>
+      <w:r>
+        <w:rPr>
+          <w:rFonts w:ascii="Arial" w:eastAsia="Times New Roman" w:hAnsi="Arial" w:cs="Arial"/>
+        </w:rPr>
+        <w:t>MBRO</w:t>
+      </w:r>
+      <w:proofErr w:type="gramEnd"/>
       <w:r>
         <w:rPr>
           <w:rFonts w:ascii="Arial" w:eastAsia="Times New Roman" w:hAnsi="Arial" w:cs="Arial"/>
@@ -537,7 +575,7 @@
             </w:rPr>
             <w:fldChar w:fldCharType="separate"/>
           </w:r>
-          <w:hyperlink w:anchor="_Toc466754860" w:history="1">
+          <w:hyperlink w:anchor="_Toc466759332" w:history="1">
             <w:r>
               <w:rPr>
                 <w:rStyle w:val="Hiperlink"/>
@@ -583,99 +621,7 @@
                 <w:noProof/>
                 <w:webHidden/>
               </w:rPr>
-              <w:instrText xml:space="preserve"> PAGEREF _Toc466754860 \h </w:instrText>
-            </w:r>
-            <w:r>
-              <w:rPr>
-                <w:noProof/>
-                <w:webHidden/>
-              </w:rPr>
-            </w:r>
-            <w:r>
-              <w:rPr>
-                <w:noProof/>
-                <w:webHidden/>
-              </w:rPr>
-              <w:fldChar w:fldCharType="separate"/>
-            </w:r>
-            <w:r>
-              <w:rPr>
-                <w:noProof/>
-                <w:webHidden/>
-              </w:rPr>
-              <w:t>2</w:t>
-            </w:r>
-            <w:r>
-              <w:rPr>
-                <w:noProof/>
-                <w:webHidden/>
-              </w:rPr>
-              <w:fldChar w:fldCharType="end"/>
-            </w:r>
-          </w:hyperlink>
-        </w:p>
-        <w:p>
-          <w:pPr>
-            <w:pStyle w:val="Sumrio1"/>
-            <w:tabs>
-              <w:tab w:val="left" w:pos="660"/>
-              <w:tab w:val="right" w:leader="dot" w:pos="8488"/>
-            </w:tabs>
-            <w:rPr>
-              <w:rFonts w:eastAsiaTheme="minorEastAsia" w:cstheme="minorBidi"/>
-              <w:b w:val="0"/>
-              <w:bCs w:val="0"/>
-              <w:noProof/>
-              <w:color w:val="auto"/>
-            </w:rPr>
-          </w:pPr>
-          <w:hyperlink w:anchor="_Toc466754861" w:history="1">
-            <w:r>
-              <w:rPr>
-                <w:rStyle w:val="Hiperlink"/>
-                <w:rFonts w:ascii="Arial" w:hAnsi="Arial"/>
-                <w:noProof/>
-              </w:rPr>
-              <w:t>2.</w:t>
-            </w:r>
-            <w:r>
-              <w:rPr>
-                <w:rFonts w:eastAsiaTheme="minorEastAsia" w:cstheme="minorBidi"/>
-                <w:b w:val="0"/>
-                <w:bCs w:val="0"/>
-                <w:noProof/>
-                <w:color w:val="auto"/>
-              </w:rPr>
-              <w:tab/>
-            </w:r>
-            <w:r>
-              <w:rPr>
-                <w:rStyle w:val="Hiperlink"/>
-                <w:rFonts w:ascii="Arial" w:hAnsi="Arial"/>
-                <w:noProof/>
-              </w:rPr>
-              <w:t>Principais necessidades envolvendo o cliente</w:t>
-            </w:r>
-            <w:r>
-              <w:rPr>
-                <w:noProof/>
-                <w:webHidden/>
-              </w:rPr>
-              <w:tab/>
-            </w:r>
-            <w:r>
-              <w:rPr>
-                <w:noProof/>
-                <w:webHidden/>
-              </w:rPr>
-              <w:fldChar w:fldCharType="begin"/>
-            </w:r>
-            <w:r>
-              <w:rPr>
-                <w:noProof/>
-                <w:webHidden/>
-              </w:rPr>
-              <w:instrText xml:space="preserve"> PAGEREF _Toc466754861 \h </w:instrText>
+              <w:instrText xml:space="preserve"> PAGEREF _Toc466759332 \h </w:instrText>
             </w:r>
             <w:r>
               <w:rPr>
@@ -721,14 +667,14 @@
               <w:color w:val="auto"/>
             </w:rPr>
           </w:pPr>
-          <w:hyperlink w:anchor="_Toc466754862" w:history="1">
+          <w:hyperlink w:anchor="_Toc466759333" w:history="1">
             <w:r>
               <w:rPr>
                 <w:rStyle w:val="Hiperlink"/>
                 <w:rFonts w:ascii="Arial" w:hAnsi="Arial"/>
                 <w:noProof/>
               </w:rPr>
-              <w:t>3.</w:t>
+              <w:t>2.</w:t>
             </w:r>
             <w:r>
               <w:rPr>
@@ -746,7 +692,7 @@
                 <w:rFonts w:ascii="Arial" w:hAnsi="Arial"/>
                 <w:noProof/>
               </w:rPr>
-              <w:t>Principais problemas envolvendo o cliente e que podem ser resolvidos via software</w:t>
+              <w:t>Dificuldades</w:t>
             </w:r>
             <w:r>
               <w:rPr>
@@ -767,7 +713,7 @@
                 <w:noProof/>
                 <w:webHidden/>
               </w:rPr>
-              <w:instrText xml:space="preserve"> PAGEREF _Toc466754862 \h </w:instrText>
+              <w:instrText xml:space="preserve"> PAGEREF _Toc466759333 \h </w:instrText>
             </w:r>
             <w:r>
               <w:rPr>
@@ -813,14 +759,14 @@
               <w:color w:val="auto"/>
             </w:rPr>
           </w:pPr>
-          <w:hyperlink w:anchor="_Toc466754863" w:history="1">
+          <w:hyperlink w:anchor="_Toc466759334" w:history="1">
             <w:r>
               <w:rPr>
                 <w:rStyle w:val="Hiperlink"/>
                 <w:rFonts w:ascii="Arial" w:hAnsi="Arial"/>
                 <w:noProof/>
               </w:rPr>
-              <w:t>4.</w:t>
+              <w:t>3.</w:t>
             </w:r>
             <w:r>
               <w:rPr>
@@ -838,7 +784,7 @@
                 <w:rFonts w:ascii="Arial" w:hAnsi="Arial"/>
                 <w:noProof/>
               </w:rPr>
-              <w:t>Justificativa para a solução</w:t>
+              <w:t>Publicação</w:t>
             </w:r>
             <w:r>
               <w:rPr>
@@ -859,7 +805,7 @@
                 <w:noProof/>
                 <w:webHidden/>
               </w:rPr>
-              <w:instrText xml:space="preserve"> PAGEREF _Toc466754863 \h </w:instrText>
+              <w:instrText xml:space="preserve"> PAGEREF _Toc466759334 \h </w:instrText>
             </w:r>
             <w:r>
               <w:rPr>
@@ -879,7 +825,7 @@
                 <w:noProof/>
                 <w:webHidden/>
               </w:rPr>
-              <w:t>4</w:t>
+              <w:t>3</w:t>
             </w:r>
             <w:r>
               <w:rPr>
@@ -905,14 +851,14 @@
               <w:color w:val="auto"/>
             </w:rPr>
           </w:pPr>
-          <w:hyperlink w:anchor="_Toc466754864" w:history="1">
+          <w:hyperlink w:anchor="_Toc466759335" w:history="1">
             <w:r>
               <w:rPr>
                 <w:rStyle w:val="Hiperlink"/>
                 <w:rFonts w:ascii="Arial" w:hAnsi="Arial"/>
                 <w:noProof/>
               </w:rPr>
-              <w:t>5.</w:t>
+              <w:t>4.</w:t>
             </w:r>
             <w:r>
               <w:rPr>
@@ -930,7 +876,7 @@
                 <w:rFonts w:ascii="Arial" w:hAnsi="Arial"/>
                 <w:noProof/>
               </w:rPr>
-              <w:t>Usuários desta solução</w:t>
+              <w:t>Cronograma</w:t>
             </w:r>
             <w:r>
               <w:rPr>
@@ -951,7 +897,7 @@
                 <w:noProof/>
                 <w:webHidden/>
               </w:rPr>
-              <w:instrText xml:space="preserve"> PAGEREF _Toc466754864 \h </w:instrText>
+              <w:instrText xml:space="preserve"> PAGEREF _Toc466759335 \h </w:instrText>
             </w:r>
             <w:r>
               <w:rPr>
@@ -999,14 +945,14 @@
               <w:szCs w:val="24"/>
             </w:rPr>
           </w:pPr>
-          <w:hyperlink w:anchor="_Toc466754865" w:history="1">
+          <w:hyperlink w:anchor="_Toc466759336" w:history="1">
             <w:r>
               <w:rPr>
                 <w:rStyle w:val="Hiperlink"/>
                 <w:rFonts w:ascii="Arial" w:hAnsi="Arial"/>
                 <w:noProof/>
               </w:rPr>
-              <w:t>5.1</w:t>
+              <w:t>4.1</w:t>
             </w:r>
             <w:r>
               <w:rPr>
@@ -1026,7 +972,7 @@
                 <w:rFonts w:ascii="Arial" w:hAnsi="Arial"/>
                 <w:noProof/>
               </w:rPr>
-              <w:t>Clientes da livraria</w:t>
+              <w:t>Semana 1 (17 a 21 de outubro):</w:t>
             </w:r>
             <w:r>
               <w:rPr>
@@ -1047,7 +993,7 @@
                 <w:noProof/>
                 <w:webHidden/>
               </w:rPr>
-              <w:instrText xml:space="preserve"> PAGEREF _Toc466754865 \h </w:instrText>
+              <w:instrText xml:space="preserve"> PAGEREF _Toc466759336 \h </w:instrText>
             </w:r>
             <w:r>
               <w:rPr>
@@ -1095,14 +1041,14 @@
               <w:szCs w:val="24"/>
             </w:rPr>
           </w:pPr>
-          <w:hyperlink w:anchor="_Toc466754866" w:history="1">
+          <w:hyperlink w:anchor="_Toc466759337" w:history="1">
             <w:r>
               <w:rPr>
                 <w:rStyle w:val="Hiperlink"/>
                 <w:rFonts w:ascii="Arial" w:hAnsi="Arial"/>
                 <w:noProof/>
               </w:rPr>
-              <w:t>5.2</w:t>
+              <w:t>4.2</w:t>
             </w:r>
             <w:r>
               <w:rPr>
@@ -1122,7 +1068,7 @@
                 <w:rFonts w:ascii="Arial" w:hAnsi="Arial"/>
                 <w:noProof/>
               </w:rPr>
-              <w:t>Funcionários da livraria</w:t>
+              <w:t>Semana 2 (24 a 28 de outubro):</w:t>
             </w:r>
             <w:r>
               <w:rPr>
@@ -1143,195 +1089,7 @@
                 <w:noProof/>
                 <w:webHidden/>
               </w:rPr>
-              <w:instrText xml:space="preserve"> PAGEREF _Toc466754866 \h </w:instrText>
-            </w:r>
-            <w:r>
-              <w:rPr>
-                <w:noProof/>
-                <w:webHidden/>
-              </w:rPr>
-            </w:r>
-            <w:r>
-              <w:rPr>
-                <w:noProof/>
-                <w:webHidden/>
-              </w:rPr>
-              <w:fldChar w:fldCharType="separate"/>
-            </w:r>
-            <w:r>
-              <w:rPr>
-                <w:noProof/>
-                <w:webHidden/>
-              </w:rPr>
-              <w:t>4</w:t>
-            </w:r>
-            <w:r>
-              <w:rPr>
-                <w:noProof/>
-                <w:webHidden/>
-              </w:rPr>
-              <w:fldChar w:fldCharType="end"/>
-            </w:r>
-          </w:hyperlink>
-        </w:p>
-        <w:p>
-          <w:pPr>
-            <w:pStyle w:val="Sumrio2"/>
-            <w:tabs>
-              <w:tab w:val="left" w:pos="880"/>
-              <w:tab w:val="right" w:leader="dot" w:pos="8488"/>
-            </w:tabs>
-            <w:rPr>
-              <w:rFonts w:eastAsiaTheme="minorEastAsia" w:cstheme="minorBidi"/>
-              <w:b w:val="0"/>
-              <w:bCs w:val="0"/>
-              <w:noProof/>
-              <w:color w:val="auto"/>
-              <w:sz w:val="24"/>
-              <w:szCs w:val="24"/>
-            </w:rPr>
-          </w:pPr>
-          <w:hyperlink w:anchor="_Toc466754867" w:history="1">
-            <w:r>
-              <w:rPr>
-                <w:rStyle w:val="Hiperlink"/>
-                <w:rFonts w:ascii="Arial" w:hAnsi="Arial"/>
-                <w:noProof/>
-              </w:rPr>
-              <w:t>5.3</w:t>
-            </w:r>
-            <w:r>
-              <w:rPr>
-                <w:rFonts w:eastAsiaTheme="minorEastAsia" w:cstheme="minorBidi"/>
-                <w:b w:val="0"/>
-                <w:bCs w:val="0"/>
-                <w:noProof/>
-                <w:color w:val="auto"/>
-                <w:sz w:val="24"/>
-                <w:szCs w:val="24"/>
-              </w:rPr>
-              <w:tab/>
-            </w:r>
-            <w:r>
-              <w:rPr>
-                <w:rStyle w:val="Hiperlink"/>
-                <w:rFonts w:ascii="Arial" w:hAnsi="Arial"/>
-                <w:noProof/>
-              </w:rPr>
-              <w:t>Administradores da livraria</w:t>
-            </w:r>
-            <w:r>
-              <w:rPr>
-                <w:noProof/>
-                <w:webHidden/>
-              </w:rPr>
-              <w:tab/>
-            </w:r>
-            <w:r>
-              <w:rPr>
-                <w:noProof/>
-                <w:webHidden/>
-              </w:rPr>
-              <w:fldChar w:fldCharType="begin"/>
-            </w:r>
-            <w:r>
-              <w:rPr>
-                <w:noProof/>
-                <w:webHidden/>
-              </w:rPr>
-              <w:instrText xml:space="preserve"> PAGEREF _Toc466754867 \h </w:instrText>
-            </w:r>
-            <w:r>
-              <w:rPr>
-                <w:noProof/>
-                <w:webHidden/>
-              </w:rPr>
-            </w:r>
-            <w:r>
-              <w:rPr>
-                <w:noProof/>
-                <w:webHidden/>
-              </w:rPr>
-              <w:fldChar w:fldCharType="separate"/>
-            </w:r>
-            <w:r>
-              <w:rPr>
-                <w:noProof/>
-                <w:webHidden/>
-              </w:rPr>
-              <w:t>5</w:t>
-            </w:r>
-            <w:r>
-              <w:rPr>
-                <w:noProof/>
-                <w:webHidden/>
-              </w:rPr>
-              <w:fldChar w:fldCharType="end"/>
-            </w:r>
-          </w:hyperlink>
-        </w:p>
-        <w:p>
-          <w:pPr>
-            <w:pStyle w:val="Sumrio1"/>
-            <w:tabs>
-              <w:tab w:val="left" w:pos="660"/>
-              <w:tab w:val="right" w:leader="dot" w:pos="8488"/>
-            </w:tabs>
-            <w:rPr>
-              <w:rFonts w:eastAsiaTheme="minorEastAsia" w:cstheme="minorBidi"/>
-              <w:b w:val="0"/>
-              <w:bCs w:val="0"/>
-              <w:noProof/>
-              <w:color w:val="auto"/>
-            </w:rPr>
-          </w:pPr>
-          <w:hyperlink w:anchor="_Toc466754868" w:history="1">
-            <w:r>
-              <w:rPr>
-                <w:rStyle w:val="Hiperlink"/>
-                <w:rFonts w:ascii="Arial" w:hAnsi="Arial"/>
-                <w:noProof/>
-              </w:rPr>
-              <w:t>6.</w:t>
-            </w:r>
-            <w:r>
-              <w:rPr>
-                <w:rFonts w:eastAsiaTheme="minorEastAsia" w:cstheme="minorBidi"/>
-                <w:b w:val="0"/>
-                <w:bCs w:val="0"/>
-                <w:noProof/>
-                <w:color w:val="auto"/>
-              </w:rPr>
-              <w:tab/>
-            </w:r>
-            <w:r>
-              <w:rPr>
-                <w:rStyle w:val="Hiperlink"/>
-                <w:rFonts w:ascii="Arial" w:hAnsi="Arial"/>
-                <w:noProof/>
-              </w:rPr>
-              <w:t>Especificação de Requisitos</w:t>
-            </w:r>
-            <w:r>
-              <w:rPr>
-                <w:noProof/>
-                <w:webHidden/>
-              </w:rPr>
-              <w:tab/>
-            </w:r>
-            <w:r>
-              <w:rPr>
-                <w:noProof/>
-                <w:webHidden/>
-              </w:rPr>
-              <w:fldChar w:fldCharType="begin"/>
-            </w:r>
-            <w:r>
-              <w:rPr>
-                <w:noProof/>
-                <w:webHidden/>
-              </w:rPr>
-              <w:instrText xml:space="preserve"> PAGEREF _Toc466754868 \h </w:instrText>
+              <w:instrText xml:space="preserve"> PAGEREF _Toc466759337 \h </w:instrText>
             </w:r>
             <w:r>
               <w:rPr>
@@ -1379,14 +1137,14 @@
               <w:szCs w:val="24"/>
             </w:rPr>
           </w:pPr>
-          <w:hyperlink w:anchor="_Toc466754869" w:history="1">
+          <w:hyperlink w:anchor="_Toc466759338" w:history="1">
             <w:r>
               <w:rPr>
                 <w:rStyle w:val="Hiperlink"/>
                 <w:rFonts w:ascii="Arial" w:hAnsi="Arial"/>
                 <w:noProof/>
               </w:rPr>
-              <w:t>6.1</w:t>
+              <w:t>4.3</w:t>
             </w:r>
             <w:r>
               <w:rPr>
@@ -1406,7 +1164,7 @@
                 <w:rFonts w:ascii="Arial" w:hAnsi="Arial"/>
                 <w:noProof/>
               </w:rPr>
-              <w:t>Histórico de revisões</w:t>
+              <w:t>Semana 3 (31 de outubro a 4 de novembro):</w:t>
             </w:r>
             <w:r>
               <w:rPr>
@@ -1427,7 +1185,7 @@
                 <w:noProof/>
                 <w:webHidden/>
               </w:rPr>
-              <w:instrText xml:space="preserve"> PAGEREF _Toc466754869 \h </w:instrText>
+              <w:instrText xml:space="preserve"> PAGEREF _Toc466759338 \h </w:instrText>
             </w:r>
             <w:r>
               <w:rPr>
@@ -1475,14 +1233,14 @@
               <w:szCs w:val="24"/>
             </w:rPr>
           </w:pPr>
-          <w:hyperlink w:anchor="_Toc466754870" w:history="1">
+          <w:hyperlink w:anchor="_Toc466759339" w:history="1">
             <w:r>
               <w:rPr>
                 <w:rStyle w:val="Hiperlink"/>
                 <w:rFonts w:ascii="Arial" w:hAnsi="Arial"/>
                 <w:noProof/>
               </w:rPr>
-              <w:t>6.2</w:t>
+              <w:t>4.4</w:t>
             </w:r>
             <w:r>
               <w:rPr>
@@ -1502,7 +1260,7 @@
                 <w:rFonts w:ascii="Arial" w:hAnsi="Arial"/>
                 <w:noProof/>
               </w:rPr>
-              <w:t>Objetivos</w:t>
+              <w:t>Semana 4 (7 a 11 de novembro):</w:t>
             </w:r>
             <w:r>
               <w:rPr>
@@ -1523,571 +1281,7 @@
                 <w:noProof/>
                 <w:webHidden/>
               </w:rPr>
-              <w:instrText xml:space="preserve"> PAGEREF _Toc466754870 \h </w:instrText>
-            </w:r>
-            <w:r>
-              <w:rPr>
-                <w:noProof/>
-                <w:webHidden/>
-              </w:rPr>
-            </w:r>
-            <w:r>
-              <w:rPr>
-                <w:noProof/>
-                <w:webHidden/>
-              </w:rPr>
-              <w:fldChar w:fldCharType="separate"/>
-            </w:r>
-            <w:r>
-              <w:rPr>
-                <w:noProof/>
-                <w:webHidden/>
-              </w:rPr>
-              <w:t>5</w:t>
-            </w:r>
-            <w:r>
-              <w:rPr>
-                <w:noProof/>
-                <w:webHidden/>
-              </w:rPr>
-              <w:fldChar w:fldCharType="end"/>
-            </w:r>
-          </w:hyperlink>
-        </w:p>
-        <w:p>
-          <w:pPr>
-            <w:pStyle w:val="Sumrio2"/>
-            <w:tabs>
-              <w:tab w:val="left" w:pos="880"/>
-              <w:tab w:val="right" w:leader="dot" w:pos="8488"/>
-            </w:tabs>
-            <w:rPr>
-              <w:rFonts w:eastAsiaTheme="minorEastAsia" w:cstheme="minorBidi"/>
-              <w:b w:val="0"/>
-              <w:bCs w:val="0"/>
-              <w:noProof/>
-              <w:color w:val="auto"/>
-              <w:sz w:val="24"/>
-              <w:szCs w:val="24"/>
-            </w:rPr>
-          </w:pPr>
-          <w:hyperlink w:anchor="_Toc466754871" w:history="1">
-            <w:r>
-              <w:rPr>
-                <w:rStyle w:val="Hiperlink"/>
-                <w:rFonts w:ascii="Arial" w:hAnsi="Arial"/>
-                <w:noProof/>
-              </w:rPr>
-              <w:t>6.3</w:t>
-            </w:r>
-            <w:r>
-              <w:rPr>
-                <w:rFonts w:eastAsiaTheme="minorEastAsia" w:cstheme="minorBidi"/>
-                <w:b w:val="0"/>
-                <w:bCs w:val="0"/>
-                <w:noProof/>
-                <w:color w:val="auto"/>
-                <w:sz w:val="24"/>
-                <w:szCs w:val="24"/>
-              </w:rPr>
-              <w:tab/>
-            </w:r>
-            <w:r>
-              <w:rPr>
-                <w:rStyle w:val="Hiperlink"/>
-                <w:rFonts w:ascii="Arial" w:hAnsi="Arial"/>
-                <w:noProof/>
-              </w:rPr>
-              <w:t>Técnicas Utilizadas</w:t>
-            </w:r>
-            <w:r>
-              <w:rPr>
-                <w:noProof/>
-                <w:webHidden/>
-              </w:rPr>
-              <w:tab/>
-            </w:r>
-            <w:r>
-              <w:rPr>
-                <w:noProof/>
-                <w:webHidden/>
-              </w:rPr>
-              <w:fldChar w:fldCharType="begin"/>
-            </w:r>
-            <w:r>
-              <w:rPr>
-                <w:noProof/>
-                <w:webHidden/>
-              </w:rPr>
-              <w:instrText xml:space="preserve"> PAGEREF _Toc466754871 \h </w:instrText>
-            </w:r>
-            <w:r>
-              <w:rPr>
-                <w:noProof/>
-                <w:webHidden/>
-              </w:rPr>
-            </w:r>
-            <w:r>
-              <w:rPr>
-                <w:noProof/>
-                <w:webHidden/>
-              </w:rPr>
-              <w:fldChar w:fldCharType="separate"/>
-            </w:r>
-            <w:r>
-              <w:rPr>
-                <w:noProof/>
-                <w:webHidden/>
-              </w:rPr>
-              <w:t>5</w:t>
-            </w:r>
-            <w:r>
-              <w:rPr>
-                <w:noProof/>
-                <w:webHidden/>
-              </w:rPr>
-              <w:fldChar w:fldCharType="end"/>
-            </w:r>
-          </w:hyperlink>
-        </w:p>
-        <w:p>
-          <w:pPr>
-            <w:pStyle w:val="Sumrio3"/>
-            <w:tabs>
-              <w:tab w:val="left" w:pos="1320"/>
-              <w:tab w:val="right" w:leader="dot" w:pos="8488"/>
-            </w:tabs>
-            <w:rPr>
-              <w:rFonts w:eastAsiaTheme="minorEastAsia" w:cstheme="minorBidi"/>
-              <w:noProof/>
-              <w:color w:val="auto"/>
-              <w:sz w:val="24"/>
-              <w:szCs w:val="24"/>
-            </w:rPr>
-          </w:pPr>
-          <w:hyperlink w:anchor="_Toc466754872" w:history="1">
-            <w:r>
-              <w:rPr>
-                <w:rStyle w:val="Hiperlink"/>
-                <w:rFonts w:ascii="Arial" w:hAnsi="Arial"/>
-                <w:noProof/>
-              </w:rPr>
-              <w:t>6.3.1</w:t>
-            </w:r>
-            <w:r>
-              <w:rPr>
-                <w:rFonts w:eastAsiaTheme="minorEastAsia" w:cstheme="minorBidi"/>
-                <w:noProof/>
-                <w:color w:val="auto"/>
-                <w:sz w:val="24"/>
-                <w:szCs w:val="24"/>
-              </w:rPr>
-              <w:tab/>
-            </w:r>
-            <w:r>
-              <w:rPr>
-                <w:rStyle w:val="Hiperlink"/>
-                <w:rFonts w:ascii="Arial" w:hAnsi="Arial"/>
-                <w:noProof/>
-              </w:rPr>
-              <w:t>Entrevista</w:t>
-            </w:r>
-            <w:r>
-              <w:rPr>
-                <w:noProof/>
-                <w:webHidden/>
-              </w:rPr>
-              <w:tab/>
-            </w:r>
-            <w:r>
-              <w:rPr>
-                <w:noProof/>
-                <w:webHidden/>
-              </w:rPr>
-              <w:fldChar w:fldCharType="begin"/>
-            </w:r>
-            <w:r>
-              <w:rPr>
-                <w:noProof/>
-                <w:webHidden/>
-              </w:rPr>
-              <w:instrText xml:space="preserve"> PAGEREF _Toc466754872 \h </w:instrText>
-            </w:r>
-            <w:r>
-              <w:rPr>
-                <w:noProof/>
-                <w:webHidden/>
-              </w:rPr>
-            </w:r>
-            <w:r>
-              <w:rPr>
-                <w:noProof/>
-                <w:webHidden/>
-              </w:rPr>
-              <w:fldChar w:fldCharType="separate"/>
-            </w:r>
-            <w:r>
-              <w:rPr>
-                <w:noProof/>
-                <w:webHidden/>
-              </w:rPr>
-              <w:t>6</w:t>
-            </w:r>
-            <w:r>
-              <w:rPr>
-                <w:noProof/>
-                <w:webHidden/>
-              </w:rPr>
-              <w:fldChar w:fldCharType="end"/>
-            </w:r>
-          </w:hyperlink>
-        </w:p>
-        <w:p>
-          <w:pPr>
-            <w:pStyle w:val="Sumrio3"/>
-            <w:tabs>
-              <w:tab w:val="left" w:pos="1320"/>
-              <w:tab w:val="right" w:leader="dot" w:pos="8488"/>
-            </w:tabs>
-            <w:rPr>
-              <w:rFonts w:eastAsiaTheme="minorEastAsia" w:cstheme="minorBidi"/>
-              <w:noProof/>
-              <w:color w:val="auto"/>
-              <w:sz w:val="24"/>
-              <w:szCs w:val="24"/>
-            </w:rPr>
-          </w:pPr>
-          <w:hyperlink w:anchor="_Toc466754873" w:history="1">
-            <w:r>
-              <w:rPr>
-                <w:rStyle w:val="Hiperlink"/>
-                <w:rFonts w:ascii="Arial" w:hAnsi="Arial"/>
-                <w:noProof/>
-              </w:rPr>
-              <w:t>6.3.2</w:t>
-            </w:r>
-            <w:r>
-              <w:rPr>
-                <w:rFonts w:eastAsiaTheme="minorEastAsia" w:cstheme="minorBidi"/>
-                <w:noProof/>
-                <w:color w:val="auto"/>
-                <w:sz w:val="24"/>
-                <w:szCs w:val="24"/>
-              </w:rPr>
-              <w:tab/>
-            </w:r>
-            <w:r>
-              <w:rPr>
-                <w:rStyle w:val="Hiperlink"/>
-                <w:rFonts w:ascii="Arial" w:hAnsi="Arial"/>
-                <w:noProof/>
-              </w:rPr>
-              <w:t>Etnografia</w:t>
-            </w:r>
-            <w:r>
-              <w:rPr>
-                <w:noProof/>
-                <w:webHidden/>
-              </w:rPr>
-              <w:tab/>
-            </w:r>
-            <w:r>
-              <w:rPr>
-                <w:noProof/>
-                <w:webHidden/>
-              </w:rPr>
-              <w:fldChar w:fldCharType="begin"/>
-            </w:r>
-            <w:r>
-              <w:rPr>
-                <w:noProof/>
-                <w:webHidden/>
-              </w:rPr>
-              <w:instrText xml:space="preserve"> PAGEREF _Toc466754873 \h </w:instrText>
-            </w:r>
-            <w:r>
-              <w:rPr>
-                <w:noProof/>
-                <w:webHidden/>
-              </w:rPr>
-            </w:r>
-            <w:r>
-              <w:rPr>
-                <w:noProof/>
-                <w:webHidden/>
-              </w:rPr>
-              <w:fldChar w:fldCharType="separate"/>
-            </w:r>
-            <w:r>
-              <w:rPr>
-                <w:noProof/>
-                <w:webHidden/>
-              </w:rPr>
-              <w:t>6</w:t>
-            </w:r>
-            <w:r>
-              <w:rPr>
-                <w:noProof/>
-                <w:webHidden/>
-              </w:rPr>
-              <w:fldChar w:fldCharType="end"/>
-            </w:r>
-          </w:hyperlink>
-        </w:p>
-        <w:p>
-          <w:pPr>
-            <w:pStyle w:val="Sumrio3"/>
-            <w:tabs>
-              <w:tab w:val="left" w:pos="1320"/>
-              <w:tab w:val="right" w:leader="dot" w:pos="8488"/>
-            </w:tabs>
-            <w:rPr>
-              <w:rFonts w:eastAsiaTheme="minorEastAsia" w:cstheme="minorBidi"/>
-              <w:noProof/>
-              <w:color w:val="auto"/>
-              <w:sz w:val="24"/>
-              <w:szCs w:val="24"/>
-            </w:rPr>
-          </w:pPr>
-          <w:hyperlink w:anchor="_Toc466754874" w:history="1">
-            <w:r>
-              <w:rPr>
-                <w:rStyle w:val="Hiperlink"/>
-                <w:rFonts w:ascii="Arial" w:hAnsi="Arial"/>
-                <w:noProof/>
-              </w:rPr>
-              <w:t>6.3.3</w:t>
-            </w:r>
-            <w:r>
-              <w:rPr>
-                <w:rFonts w:eastAsiaTheme="minorEastAsia" w:cstheme="minorBidi"/>
-                <w:noProof/>
-                <w:color w:val="auto"/>
-                <w:sz w:val="24"/>
-                <w:szCs w:val="24"/>
-              </w:rPr>
-              <w:tab/>
-            </w:r>
-            <w:r>
-              <w:rPr>
-                <w:rStyle w:val="Hiperlink"/>
-                <w:rFonts w:ascii="Arial" w:hAnsi="Arial"/>
-                <w:noProof/>
-              </w:rPr>
-              <w:t>Consultas a documentações atuais de sistemas e procedimentos atualmente em uso</w:t>
-            </w:r>
-            <w:r>
-              <w:rPr>
-                <w:noProof/>
-                <w:webHidden/>
-              </w:rPr>
-              <w:tab/>
-            </w:r>
-            <w:r>
-              <w:rPr>
-                <w:noProof/>
-                <w:webHidden/>
-              </w:rPr>
-              <w:fldChar w:fldCharType="begin"/>
-            </w:r>
-            <w:r>
-              <w:rPr>
-                <w:noProof/>
-                <w:webHidden/>
-              </w:rPr>
-              <w:instrText xml:space="preserve"> PAGEREF _Toc466754874 \h </w:instrText>
-            </w:r>
-            <w:r>
-              <w:rPr>
-                <w:noProof/>
-                <w:webHidden/>
-              </w:rPr>
-            </w:r>
-            <w:r>
-              <w:rPr>
-                <w:noProof/>
-                <w:webHidden/>
-              </w:rPr>
-              <w:fldChar w:fldCharType="separate"/>
-            </w:r>
-            <w:r>
-              <w:rPr>
-                <w:noProof/>
-                <w:webHidden/>
-              </w:rPr>
-              <w:t>6</w:t>
-            </w:r>
-            <w:r>
-              <w:rPr>
-                <w:noProof/>
-                <w:webHidden/>
-              </w:rPr>
-              <w:fldChar w:fldCharType="end"/>
-            </w:r>
-          </w:hyperlink>
-        </w:p>
-        <w:p>
-          <w:pPr>
-            <w:pStyle w:val="Sumrio2"/>
-            <w:tabs>
-              <w:tab w:val="left" w:pos="880"/>
-              <w:tab w:val="right" w:leader="dot" w:pos="8488"/>
-            </w:tabs>
-            <w:rPr>
-              <w:rFonts w:eastAsiaTheme="minorEastAsia" w:cstheme="minorBidi"/>
-              <w:b w:val="0"/>
-              <w:bCs w:val="0"/>
-              <w:noProof/>
-              <w:color w:val="auto"/>
-              <w:sz w:val="24"/>
-              <w:szCs w:val="24"/>
-            </w:rPr>
-          </w:pPr>
-          <w:hyperlink w:anchor="_Toc466754875" w:history="1">
-            <w:r>
-              <w:rPr>
-                <w:rStyle w:val="Hiperlink"/>
-                <w:rFonts w:ascii="Arial" w:hAnsi="Arial"/>
-                <w:noProof/>
-              </w:rPr>
-              <w:t>6.4</w:t>
-            </w:r>
-            <w:r>
-              <w:rPr>
-                <w:rFonts w:eastAsiaTheme="minorEastAsia" w:cstheme="minorBidi"/>
-                <w:b w:val="0"/>
-                <w:bCs w:val="0"/>
-                <w:noProof/>
-                <w:color w:val="auto"/>
-                <w:sz w:val="24"/>
-                <w:szCs w:val="24"/>
-              </w:rPr>
-              <w:tab/>
-            </w:r>
-            <w:r>
-              <w:rPr>
-                <w:rStyle w:val="Hiperlink"/>
-                <w:rFonts w:ascii="Arial" w:hAnsi="Arial"/>
-                <w:noProof/>
-              </w:rPr>
-              <w:t>Perfis de operação</w:t>
-            </w:r>
-            <w:r>
-              <w:rPr>
-                <w:noProof/>
-                <w:webHidden/>
-              </w:rPr>
-              <w:tab/>
-            </w:r>
-            <w:r>
-              <w:rPr>
-                <w:noProof/>
-                <w:webHidden/>
-              </w:rPr>
-              <w:fldChar w:fldCharType="begin"/>
-            </w:r>
-            <w:r>
-              <w:rPr>
-                <w:noProof/>
-                <w:webHidden/>
-              </w:rPr>
-              <w:instrText xml:space="preserve"> PAGEREF _Toc466754875 \h </w:instrText>
-            </w:r>
-            <w:r>
-              <w:rPr>
-                <w:noProof/>
-                <w:webHidden/>
-              </w:rPr>
-            </w:r>
-            <w:r>
-              <w:rPr>
-                <w:noProof/>
-                <w:webHidden/>
-              </w:rPr>
-              <w:fldChar w:fldCharType="separate"/>
-            </w:r>
-            <w:r>
-              <w:rPr>
-                <w:noProof/>
-                <w:webHidden/>
-              </w:rPr>
-              <w:t>6</w:t>
-            </w:r>
-            <w:r>
-              <w:rPr>
-                <w:noProof/>
-                <w:webHidden/>
-              </w:rPr>
-              <w:fldChar w:fldCharType="end"/>
-            </w:r>
-          </w:hyperlink>
-        </w:p>
-        <w:p>
-          <w:pPr>
-            <w:pStyle w:val="Sumrio2"/>
-            <w:tabs>
-              <w:tab w:val="left" w:pos="880"/>
-              <w:tab w:val="right" w:leader="dot" w:pos="8488"/>
-            </w:tabs>
-            <w:rPr>
-              <w:rFonts w:eastAsiaTheme="minorEastAsia" w:cstheme="minorBidi"/>
-              <w:b w:val="0"/>
-              <w:bCs w:val="0"/>
-              <w:noProof/>
-              <w:color w:val="auto"/>
-              <w:sz w:val="24"/>
-              <w:szCs w:val="24"/>
-            </w:rPr>
-          </w:pPr>
-          <w:hyperlink w:anchor="_Toc466754876" w:history="1">
-            <w:r>
-              <w:rPr>
-                <w:rStyle w:val="Hiperlink"/>
-                <w:rFonts w:ascii="Arial" w:hAnsi="Arial"/>
-                <w:noProof/>
-              </w:rPr>
-              <w:t>6.5</w:t>
-            </w:r>
-            <w:r>
-              <w:rPr>
-                <w:rFonts w:eastAsiaTheme="minorEastAsia" w:cstheme="minorBidi"/>
-                <w:b w:val="0"/>
-                <w:bCs w:val="0"/>
-                <w:noProof/>
-                <w:color w:val="auto"/>
-                <w:sz w:val="24"/>
-                <w:szCs w:val="24"/>
-              </w:rPr>
-              <w:tab/>
-            </w:r>
-            <w:r>
-              <w:rPr>
-                <w:rStyle w:val="Hiperlink"/>
-                <w:rFonts w:ascii="Arial" w:hAnsi="Arial"/>
-                <w:noProof/>
-              </w:rPr>
-              <w:t>Requisitos não funcionais</w:t>
-            </w:r>
-            <w:r>
-              <w:rPr>
-                <w:noProof/>
-                <w:webHidden/>
-              </w:rPr>
-              <w:tab/>
-            </w:r>
-            <w:r>
-              <w:rPr>
-                <w:noProof/>
-                <w:webHidden/>
-              </w:rPr>
-              <w:fldChar w:fldCharType="begin"/>
-            </w:r>
-            <w:r>
-              <w:rPr>
-                <w:noProof/>
-                <w:webHidden/>
-              </w:rPr>
-              <w:instrText xml:space="preserve"> PAGEREF _Toc466754876 \h </w:instrText>
+              <w:instrText xml:space="preserve"> PAGEREF _Toc466759339 \h </w:instrText>
             </w:r>
             <w:r>
               <w:rPr>
@@ -2120,378 +1314,6 @@
         </w:p>
         <w:p>
           <w:pPr>
-            <w:pStyle w:val="Sumrio2"/>
-            <w:tabs>
-              <w:tab w:val="left" w:pos="880"/>
-              <w:tab w:val="right" w:leader="dot" w:pos="8488"/>
-            </w:tabs>
-            <w:rPr>
-              <w:rFonts w:eastAsiaTheme="minorEastAsia" w:cstheme="minorBidi"/>
-              <w:b w:val="0"/>
-              <w:bCs w:val="0"/>
-              <w:noProof/>
-              <w:color w:val="auto"/>
-              <w:sz w:val="24"/>
-              <w:szCs w:val="24"/>
-            </w:rPr>
-          </w:pPr>
-          <w:hyperlink w:anchor="_Toc466754877" w:history="1">
-            <w:r>
-              <w:rPr>
-                <w:rStyle w:val="Hiperlink"/>
-                <w:rFonts w:ascii="Arial" w:hAnsi="Arial"/>
-                <w:noProof/>
-              </w:rPr>
-              <w:t>6.6</w:t>
-            </w:r>
-            <w:r>
-              <w:rPr>
-                <w:rFonts w:eastAsiaTheme="minorEastAsia" w:cstheme="minorBidi"/>
-                <w:b w:val="0"/>
-                <w:bCs w:val="0"/>
-                <w:noProof/>
-                <w:color w:val="auto"/>
-                <w:sz w:val="24"/>
-                <w:szCs w:val="24"/>
-              </w:rPr>
-              <w:tab/>
-            </w:r>
-            <w:r>
-              <w:rPr>
-                <w:rStyle w:val="Hiperlink"/>
-                <w:rFonts w:ascii="Arial" w:hAnsi="Arial"/>
-                <w:noProof/>
-              </w:rPr>
-              <w:t>Requisitos funcionais</w:t>
-            </w:r>
-            <w:r>
-              <w:rPr>
-                <w:noProof/>
-                <w:webHidden/>
-              </w:rPr>
-              <w:tab/>
-            </w:r>
-            <w:r>
-              <w:rPr>
-                <w:noProof/>
-                <w:webHidden/>
-              </w:rPr>
-              <w:fldChar w:fldCharType="begin"/>
-            </w:r>
-            <w:r>
-              <w:rPr>
-                <w:noProof/>
-                <w:webHidden/>
-              </w:rPr>
-              <w:instrText xml:space="preserve"> PAGEREF _Toc466754877 \h </w:instrText>
-            </w:r>
-            <w:r>
-              <w:rPr>
-                <w:noProof/>
-                <w:webHidden/>
-              </w:rPr>
-            </w:r>
-            <w:r>
-              <w:rPr>
-                <w:noProof/>
-                <w:webHidden/>
-              </w:rPr>
-              <w:fldChar w:fldCharType="separate"/>
-            </w:r>
-            <w:r>
-              <w:rPr>
-                <w:noProof/>
-                <w:webHidden/>
-              </w:rPr>
-              <w:t>8</w:t>
-            </w:r>
-            <w:r>
-              <w:rPr>
-                <w:noProof/>
-                <w:webHidden/>
-              </w:rPr>
-              <w:fldChar w:fldCharType="end"/>
-            </w:r>
-          </w:hyperlink>
-        </w:p>
-        <w:p>
-          <w:pPr>
-            <w:pStyle w:val="Sumrio3"/>
-            <w:tabs>
-              <w:tab w:val="left" w:pos="1320"/>
-              <w:tab w:val="right" w:leader="dot" w:pos="8488"/>
-            </w:tabs>
-            <w:rPr>
-              <w:rFonts w:eastAsiaTheme="minorEastAsia" w:cstheme="minorBidi"/>
-              <w:noProof/>
-              <w:color w:val="auto"/>
-              <w:sz w:val="24"/>
-              <w:szCs w:val="24"/>
-            </w:rPr>
-          </w:pPr>
-          <w:hyperlink w:anchor="_Toc466754878" w:history="1">
-            <w:r>
-              <w:rPr>
-                <w:rStyle w:val="Hiperlink"/>
-                <w:rFonts w:ascii="Arial" w:hAnsi="Arial"/>
-                <w:noProof/>
-              </w:rPr>
-              <w:t>6.6.1</w:t>
-            </w:r>
-            <w:r>
-              <w:rPr>
-                <w:rFonts w:eastAsiaTheme="minorEastAsia" w:cstheme="minorBidi"/>
-                <w:noProof/>
-                <w:color w:val="auto"/>
-                <w:sz w:val="24"/>
-                <w:szCs w:val="24"/>
-              </w:rPr>
-              <w:tab/>
-            </w:r>
-            <w:r>
-              <w:rPr>
-                <w:rStyle w:val="Hiperlink"/>
-                <w:rFonts w:ascii="Arial" w:hAnsi="Arial"/>
-                <w:noProof/>
-              </w:rPr>
-              <w:t>Requisitos funcionais essenciais</w:t>
-            </w:r>
-            <w:r>
-              <w:rPr>
-                <w:noProof/>
-                <w:webHidden/>
-              </w:rPr>
-              <w:tab/>
-            </w:r>
-            <w:r>
-              <w:rPr>
-                <w:noProof/>
-                <w:webHidden/>
-              </w:rPr>
-              <w:fldChar w:fldCharType="begin"/>
-            </w:r>
-            <w:r>
-              <w:rPr>
-                <w:noProof/>
-                <w:webHidden/>
-              </w:rPr>
-              <w:instrText xml:space="preserve"> PAGEREF _Toc466754878 \h </w:instrText>
-            </w:r>
-            <w:r>
-              <w:rPr>
-                <w:noProof/>
-                <w:webHidden/>
-              </w:rPr>
-            </w:r>
-            <w:r>
-              <w:rPr>
-                <w:noProof/>
-                <w:webHidden/>
-              </w:rPr>
-              <w:fldChar w:fldCharType="separate"/>
-            </w:r>
-            <w:r>
-              <w:rPr>
-                <w:noProof/>
-                <w:webHidden/>
-              </w:rPr>
-              <w:t>8</w:t>
-            </w:r>
-            <w:r>
-              <w:rPr>
-                <w:noProof/>
-                <w:webHidden/>
-              </w:rPr>
-              <w:fldChar w:fldCharType="end"/>
-            </w:r>
-          </w:hyperlink>
-        </w:p>
-        <w:p>
-          <w:pPr>
-            <w:pStyle w:val="Sumrio3"/>
-            <w:tabs>
-              <w:tab w:val="left" w:pos="1320"/>
-              <w:tab w:val="right" w:leader="dot" w:pos="8488"/>
-            </w:tabs>
-            <w:rPr>
-              <w:rFonts w:eastAsiaTheme="minorEastAsia" w:cstheme="minorBidi"/>
-              <w:noProof/>
-              <w:color w:val="auto"/>
-              <w:sz w:val="24"/>
-              <w:szCs w:val="24"/>
-            </w:rPr>
-          </w:pPr>
-          <w:hyperlink w:anchor="_Toc466754879" w:history="1">
-            <w:r>
-              <w:rPr>
-                <w:rStyle w:val="Hiperlink"/>
-                <w:rFonts w:ascii="Arial" w:hAnsi="Arial"/>
-                <w:noProof/>
-              </w:rPr>
-              <w:t>6.6.2</w:t>
-            </w:r>
-            <w:r>
-              <w:rPr>
-                <w:rFonts w:eastAsiaTheme="minorEastAsia" w:cstheme="minorBidi"/>
-                <w:noProof/>
-                <w:color w:val="auto"/>
-                <w:sz w:val="24"/>
-                <w:szCs w:val="24"/>
-              </w:rPr>
-              <w:tab/>
-            </w:r>
-            <w:r>
-              <w:rPr>
-                <w:rStyle w:val="Hiperlink"/>
-                <w:rFonts w:ascii="Arial" w:hAnsi="Arial"/>
-                <w:noProof/>
-              </w:rPr>
-              <w:t>Requisitos funcionais importantes</w:t>
-            </w:r>
-            <w:r>
-              <w:rPr>
-                <w:noProof/>
-                <w:webHidden/>
-              </w:rPr>
-              <w:tab/>
-            </w:r>
-            <w:r>
-              <w:rPr>
-                <w:noProof/>
-                <w:webHidden/>
-              </w:rPr>
-              <w:fldChar w:fldCharType="begin"/>
-            </w:r>
-            <w:r>
-              <w:rPr>
-                <w:noProof/>
-                <w:webHidden/>
-              </w:rPr>
-              <w:instrText xml:space="preserve"> PAGEREF _Toc466754879 \h </w:instrText>
-            </w:r>
-            <w:r>
-              <w:rPr>
-                <w:noProof/>
-                <w:webHidden/>
-              </w:rPr>
-            </w:r>
-            <w:r>
-              <w:rPr>
-                <w:noProof/>
-                <w:webHidden/>
-              </w:rPr>
-              <w:fldChar w:fldCharType="separate"/>
-            </w:r>
-            <w:r>
-              <w:rPr>
-                <w:noProof/>
-                <w:webHidden/>
-              </w:rPr>
-              <w:t>12</w:t>
-            </w:r>
-            <w:r>
-              <w:rPr>
-                <w:noProof/>
-                <w:webHidden/>
-              </w:rPr>
-              <w:fldChar w:fldCharType="end"/>
-            </w:r>
-          </w:hyperlink>
-        </w:p>
-        <w:p>
-          <w:pPr>
-            <w:pStyle w:val="Sumrio3"/>
-            <w:tabs>
-              <w:tab w:val="left" w:pos="1320"/>
-              <w:tab w:val="right" w:leader="dot" w:pos="8488"/>
-            </w:tabs>
-            <w:rPr>
-              <w:rFonts w:eastAsiaTheme="minorEastAsia" w:cstheme="minorBidi"/>
-              <w:noProof/>
-              <w:color w:val="auto"/>
-              <w:sz w:val="24"/>
-              <w:szCs w:val="24"/>
-            </w:rPr>
-          </w:pPr>
-          <w:hyperlink w:anchor="_Toc466754880" w:history="1">
-            <w:r>
-              <w:rPr>
-                <w:rStyle w:val="Hiperlink"/>
-                <w:rFonts w:ascii="Arial" w:hAnsi="Arial"/>
-                <w:noProof/>
-              </w:rPr>
-              <w:t>6.6.3</w:t>
-            </w:r>
-            <w:r>
-              <w:rPr>
-                <w:rFonts w:eastAsiaTheme="minorEastAsia" w:cstheme="minorBidi"/>
-                <w:noProof/>
-                <w:color w:val="auto"/>
-                <w:sz w:val="24"/>
-                <w:szCs w:val="24"/>
-              </w:rPr>
-              <w:tab/>
-            </w:r>
-            <w:r>
-              <w:rPr>
-                <w:rStyle w:val="Hiperlink"/>
-                <w:rFonts w:ascii="Arial" w:hAnsi="Arial"/>
-                <w:noProof/>
-              </w:rPr>
-              <w:t>Requisitos funcionais desejáveis</w:t>
-            </w:r>
-            <w:r>
-              <w:rPr>
-                <w:noProof/>
-                <w:webHidden/>
-              </w:rPr>
-              <w:tab/>
-            </w:r>
-            <w:r>
-              <w:rPr>
-                <w:noProof/>
-                <w:webHidden/>
-              </w:rPr>
-              <w:fldChar w:fldCharType="begin"/>
-            </w:r>
-            <w:r>
-              <w:rPr>
-                <w:noProof/>
-                <w:webHidden/>
-              </w:rPr>
-              <w:instrText xml:space="preserve"> PAGEREF _Toc466754880 \h </w:instrText>
-            </w:r>
-            <w:r>
-              <w:rPr>
-                <w:noProof/>
-                <w:webHidden/>
-              </w:rPr>
-            </w:r>
-            <w:r>
-              <w:rPr>
-                <w:noProof/>
-                <w:webHidden/>
-              </w:rPr>
-              <w:fldChar w:fldCharType="separate"/>
-            </w:r>
-            <w:r>
-              <w:rPr>
-                <w:noProof/>
-                <w:webHidden/>
-              </w:rPr>
-              <w:t>16</w:t>
-            </w:r>
-            <w:r>
-              <w:rPr>
-                <w:noProof/>
-                <w:webHidden/>
-              </w:rPr>
-              <w:fldChar w:fldCharType="end"/>
-            </w:r>
-          </w:hyperlink>
-        </w:p>
-        <w:p>
-          <w:pPr>
             <w:pStyle w:val="Sumrio1"/>
             <w:tabs>
               <w:tab w:val="left" w:pos="660"/>
@@ -2505,666 +1327,14 @@
               <w:color w:val="auto"/>
             </w:rPr>
           </w:pPr>
-          <w:hyperlink w:anchor="_Toc466754881" w:history="1">
+          <w:hyperlink w:anchor="_Toc466759340" w:history="1">
             <w:r>
               <w:rPr>
                 <w:rStyle w:val="Hiperlink"/>
                 <w:rFonts w:ascii="Arial" w:hAnsi="Arial"/>
                 <w:noProof/>
               </w:rPr>
-              <w:t>7.</w:t>
-            </w:r>
-            <w:r>
-              <w:rPr>
-                <w:rFonts w:eastAsiaTheme="minorEastAsia" w:cstheme="minorBidi"/>
-                <w:b w:val="0"/>
-                <w:bCs w:val="0"/>
-                <w:noProof/>
-                <w:color w:val="auto"/>
-              </w:rPr>
-              <w:tab/>
-            </w:r>
-            <w:r>
-              <w:rPr>
-                <w:rStyle w:val="Hiperlink"/>
-                <w:rFonts w:ascii="Arial" w:hAnsi="Arial"/>
-                <w:noProof/>
-              </w:rPr>
-              <w:t>Método de desenvolvimento</w:t>
-            </w:r>
-            <w:r>
-              <w:rPr>
-                <w:noProof/>
-                <w:webHidden/>
-              </w:rPr>
-              <w:tab/>
-            </w:r>
-            <w:r>
-              <w:rPr>
-                <w:noProof/>
-                <w:webHidden/>
-              </w:rPr>
-              <w:fldChar w:fldCharType="begin"/>
-            </w:r>
-            <w:r>
-              <w:rPr>
-                <w:noProof/>
-                <w:webHidden/>
-              </w:rPr>
-              <w:instrText xml:space="preserve"> PAGEREF _Toc466754881 \h </w:instrText>
-            </w:r>
-            <w:r>
-              <w:rPr>
-                <w:noProof/>
-                <w:webHidden/>
-              </w:rPr>
-            </w:r>
-            <w:r>
-              <w:rPr>
-                <w:noProof/>
-                <w:webHidden/>
-              </w:rPr>
-              <w:fldChar w:fldCharType="separate"/>
-            </w:r>
-            <w:r>
-              <w:rPr>
-                <w:noProof/>
-                <w:webHidden/>
-              </w:rPr>
-              <w:t>18</w:t>
-            </w:r>
-            <w:r>
-              <w:rPr>
-                <w:noProof/>
-                <w:webHidden/>
-              </w:rPr>
-              <w:fldChar w:fldCharType="end"/>
-            </w:r>
-          </w:hyperlink>
-        </w:p>
-        <w:p>
-          <w:pPr>
-            <w:pStyle w:val="Sumrio2"/>
-            <w:tabs>
-              <w:tab w:val="left" w:pos="880"/>
-              <w:tab w:val="right" w:leader="dot" w:pos="8488"/>
-            </w:tabs>
-            <w:rPr>
-              <w:rFonts w:eastAsiaTheme="minorEastAsia" w:cstheme="minorBidi"/>
-              <w:b w:val="0"/>
-              <w:bCs w:val="0"/>
-              <w:noProof/>
-              <w:color w:val="auto"/>
-              <w:sz w:val="24"/>
-              <w:szCs w:val="24"/>
-            </w:rPr>
-          </w:pPr>
-          <w:hyperlink w:anchor="_Toc466754882" w:history="1">
-            <w:r>
-              <w:rPr>
-                <w:rStyle w:val="Hiperlink"/>
-                <w:rFonts w:ascii="Arial" w:hAnsi="Arial"/>
-                <w:noProof/>
-              </w:rPr>
-              <w:t>7.1</w:t>
-            </w:r>
-            <w:r>
-              <w:rPr>
-                <w:rFonts w:eastAsiaTheme="minorEastAsia" w:cstheme="minorBidi"/>
-                <w:b w:val="0"/>
-                <w:bCs w:val="0"/>
-                <w:noProof/>
-                <w:color w:val="auto"/>
-                <w:sz w:val="24"/>
-                <w:szCs w:val="24"/>
-              </w:rPr>
-              <w:tab/>
-            </w:r>
-            <w:r>
-              <w:rPr>
-                <w:rStyle w:val="Hiperlink"/>
-                <w:rFonts w:ascii="Arial" w:hAnsi="Arial"/>
-                <w:noProof/>
-              </w:rPr>
-              <w:t>SCRUM</w:t>
-            </w:r>
-            <w:r>
-              <w:rPr>
-                <w:noProof/>
-                <w:webHidden/>
-              </w:rPr>
-              <w:tab/>
-            </w:r>
-            <w:r>
-              <w:rPr>
-                <w:noProof/>
-                <w:webHidden/>
-              </w:rPr>
-              <w:fldChar w:fldCharType="begin"/>
-            </w:r>
-            <w:r>
-              <w:rPr>
-                <w:noProof/>
-                <w:webHidden/>
-              </w:rPr>
-              <w:instrText xml:space="preserve"> PAGEREF _Toc466754882 \h </w:instrText>
-            </w:r>
-            <w:r>
-              <w:rPr>
-                <w:noProof/>
-                <w:webHidden/>
-              </w:rPr>
-            </w:r>
-            <w:r>
-              <w:rPr>
-                <w:noProof/>
-                <w:webHidden/>
-              </w:rPr>
-              <w:fldChar w:fldCharType="separate"/>
-            </w:r>
-            <w:r>
-              <w:rPr>
-                <w:noProof/>
-                <w:webHidden/>
-              </w:rPr>
-              <w:t>18</w:t>
-            </w:r>
-            <w:r>
-              <w:rPr>
-                <w:noProof/>
-                <w:webHidden/>
-              </w:rPr>
-              <w:fldChar w:fldCharType="end"/>
-            </w:r>
-          </w:hyperlink>
-        </w:p>
-        <w:p>
-          <w:pPr>
-            <w:pStyle w:val="Sumrio2"/>
-            <w:tabs>
-              <w:tab w:val="left" w:pos="880"/>
-              <w:tab w:val="right" w:leader="dot" w:pos="8488"/>
-            </w:tabs>
-            <w:rPr>
-              <w:rFonts w:eastAsiaTheme="minorEastAsia" w:cstheme="minorBidi"/>
-              <w:b w:val="0"/>
-              <w:bCs w:val="0"/>
-              <w:noProof/>
-              <w:color w:val="auto"/>
-              <w:sz w:val="24"/>
-              <w:szCs w:val="24"/>
-            </w:rPr>
-          </w:pPr>
-          <w:hyperlink w:anchor="_Toc466754883" w:history="1">
-            <w:r>
-              <w:rPr>
-                <w:rStyle w:val="Hiperlink"/>
-                <w:rFonts w:ascii="Arial" w:hAnsi="Arial"/>
-                <w:noProof/>
-              </w:rPr>
-              <w:t>7.2</w:t>
-            </w:r>
-            <w:r>
-              <w:rPr>
-                <w:rFonts w:eastAsiaTheme="minorEastAsia" w:cstheme="minorBidi"/>
-                <w:b w:val="0"/>
-                <w:bCs w:val="0"/>
-                <w:noProof/>
-                <w:color w:val="auto"/>
-                <w:sz w:val="24"/>
-                <w:szCs w:val="24"/>
-              </w:rPr>
-              <w:tab/>
-            </w:r>
-            <w:r>
-              <w:rPr>
-                <w:rStyle w:val="Hiperlink"/>
-                <w:rFonts w:ascii="Arial" w:hAnsi="Arial"/>
-                <w:noProof/>
-              </w:rPr>
-              <w:t>SCRUM Product Owner – considerações iniciais</w:t>
-            </w:r>
-            <w:r>
-              <w:rPr>
-                <w:noProof/>
-                <w:webHidden/>
-              </w:rPr>
-              <w:tab/>
-            </w:r>
-            <w:r>
-              <w:rPr>
-                <w:noProof/>
-                <w:webHidden/>
-              </w:rPr>
-              <w:fldChar w:fldCharType="begin"/>
-            </w:r>
-            <w:r>
-              <w:rPr>
-                <w:noProof/>
-                <w:webHidden/>
-              </w:rPr>
-              <w:instrText xml:space="preserve"> PAGEREF _Toc466754883 \h </w:instrText>
-            </w:r>
-            <w:r>
-              <w:rPr>
-                <w:noProof/>
-                <w:webHidden/>
-              </w:rPr>
-            </w:r>
-            <w:r>
-              <w:rPr>
-                <w:noProof/>
-                <w:webHidden/>
-              </w:rPr>
-              <w:fldChar w:fldCharType="separate"/>
-            </w:r>
-            <w:r>
-              <w:rPr>
-                <w:noProof/>
-                <w:webHidden/>
-              </w:rPr>
-              <w:t>18</w:t>
-            </w:r>
-            <w:r>
-              <w:rPr>
-                <w:noProof/>
-                <w:webHidden/>
-              </w:rPr>
-              <w:fldChar w:fldCharType="end"/>
-            </w:r>
-          </w:hyperlink>
-        </w:p>
-        <w:p>
-          <w:pPr>
-            <w:pStyle w:val="Sumrio3"/>
-            <w:tabs>
-              <w:tab w:val="left" w:pos="1320"/>
-              <w:tab w:val="right" w:leader="dot" w:pos="8488"/>
-            </w:tabs>
-            <w:rPr>
-              <w:rFonts w:eastAsiaTheme="minorEastAsia" w:cstheme="minorBidi"/>
-              <w:noProof/>
-              <w:color w:val="auto"/>
-              <w:sz w:val="24"/>
-              <w:szCs w:val="24"/>
-            </w:rPr>
-          </w:pPr>
-          <w:hyperlink w:anchor="_Toc466754884" w:history="1">
-            <w:r>
-              <w:rPr>
-                <w:rStyle w:val="Hiperlink"/>
-                <w:rFonts w:ascii="Arial" w:hAnsi="Arial"/>
-                <w:noProof/>
-              </w:rPr>
-              <w:t>7.2.1</w:t>
-            </w:r>
-            <w:r>
-              <w:rPr>
-                <w:rFonts w:eastAsiaTheme="minorEastAsia" w:cstheme="minorBidi"/>
-                <w:noProof/>
-                <w:color w:val="auto"/>
-                <w:sz w:val="24"/>
-                <w:szCs w:val="24"/>
-              </w:rPr>
-              <w:tab/>
-            </w:r>
-            <w:r>
-              <w:rPr>
-                <w:rStyle w:val="Hiperlink"/>
-                <w:rFonts w:ascii="Arial" w:hAnsi="Arial"/>
-                <w:noProof/>
-              </w:rPr>
-              <w:t>Product Backlog</w:t>
-            </w:r>
-            <w:r>
-              <w:rPr>
-                <w:noProof/>
-                <w:webHidden/>
-              </w:rPr>
-              <w:tab/>
-            </w:r>
-            <w:r>
-              <w:rPr>
-                <w:noProof/>
-                <w:webHidden/>
-              </w:rPr>
-              <w:fldChar w:fldCharType="begin"/>
-            </w:r>
-            <w:r>
-              <w:rPr>
-                <w:noProof/>
-                <w:webHidden/>
-              </w:rPr>
-              <w:instrText xml:space="preserve"> PAGEREF _Toc466754884 \h </w:instrText>
-            </w:r>
-            <w:r>
-              <w:rPr>
-                <w:noProof/>
-                <w:webHidden/>
-              </w:rPr>
-            </w:r>
-            <w:r>
-              <w:rPr>
-                <w:noProof/>
-                <w:webHidden/>
-              </w:rPr>
-              <w:fldChar w:fldCharType="separate"/>
-            </w:r>
-            <w:r>
-              <w:rPr>
-                <w:noProof/>
-                <w:webHidden/>
-              </w:rPr>
-              <w:t>18</w:t>
-            </w:r>
-            <w:r>
-              <w:rPr>
-                <w:noProof/>
-                <w:webHidden/>
-              </w:rPr>
-              <w:fldChar w:fldCharType="end"/>
-            </w:r>
-          </w:hyperlink>
-        </w:p>
-        <w:p>
-          <w:pPr>
-            <w:pStyle w:val="Sumrio1"/>
-            <w:tabs>
-              <w:tab w:val="left" w:pos="660"/>
-              <w:tab w:val="right" w:leader="dot" w:pos="8488"/>
-            </w:tabs>
-            <w:rPr>
-              <w:rFonts w:eastAsiaTheme="minorEastAsia" w:cstheme="minorBidi"/>
-              <w:b w:val="0"/>
-              <w:bCs w:val="0"/>
-              <w:noProof/>
-              <w:color w:val="auto"/>
-            </w:rPr>
-          </w:pPr>
-          <w:hyperlink w:anchor="_Toc466754885" w:history="1">
-            <w:r>
-              <w:rPr>
-                <w:rStyle w:val="Hiperlink"/>
-                <w:rFonts w:ascii="Arial" w:hAnsi="Arial"/>
-                <w:noProof/>
-              </w:rPr>
-              <w:t>8.</w:t>
-            </w:r>
-            <w:r>
-              <w:rPr>
-                <w:rFonts w:eastAsiaTheme="minorEastAsia" w:cstheme="minorBidi"/>
-                <w:b w:val="0"/>
-                <w:bCs w:val="0"/>
-                <w:noProof/>
-                <w:color w:val="auto"/>
-              </w:rPr>
-              <w:tab/>
-            </w:r>
-            <w:r>
-              <w:rPr>
-                <w:rStyle w:val="Hiperlink"/>
-                <w:rFonts w:ascii="Arial" w:hAnsi="Arial"/>
-                <w:noProof/>
-              </w:rPr>
-              <w:t>Estratégia de testes</w:t>
-            </w:r>
-            <w:r>
-              <w:rPr>
-                <w:noProof/>
-                <w:webHidden/>
-              </w:rPr>
-              <w:tab/>
-            </w:r>
-            <w:r>
-              <w:rPr>
-                <w:noProof/>
-                <w:webHidden/>
-              </w:rPr>
-              <w:fldChar w:fldCharType="begin"/>
-            </w:r>
-            <w:r>
-              <w:rPr>
-                <w:noProof/>
-                <w:webHidden/>
-              </w:rPr>
-              <w:instrText xml:space="preserve"> PAGEREF _Toc466754885 \h </w:instrText>
-            </w:r>
-            <w:r>
-              <w:rPr>
-                <w:noProof/>
-                <w:webHidden/>
-              </w:rPr>
-            </w:r>
-            <w:r>
-              <w:rPr>
-                <w:noProof/>
-                <w:webHidden/>
-              </w:rPr>
-              <w:fldChar w:fldCharType="separate"/>
-            </w:r>
-            <w:r>
-              <w:rPr>
-                <w:noProof/>
-                <w:webHidden/>
-              </w:rPr>
-              <w:t>19</w:t>
-            </w:r>
-            <w:r>
-              <w:rPr>
-                <w:noProof/>
-                <w:webHidden/>
-              </w:rPr>
-              <w:fldChar w:fldCharType="end"/>
-            </w:r>
-          </w:hyperlink>
-        </w:p>
-        <w:p>
-          <w:pPr>
-            <w:pStyle w:val="Sumrio3"/>
-            <w:tabs>
-              <w:tab w:val="left" w:pos="1320"/>
-              <w:tab w:val="right" w:leader="dot" w:pos="8488"/>
-            </w:tabs>
-            <w:rPr>
-              <w:rFonts w:eastAsiaTheme="minorEastAsia" w:cstheme="minorBidi"/>
-              <w:noProof/>
-              <w:color w:val="auto"/>
-              <w:sz w:val="24"/>
-              <w:szCs w:val="24"/>
-            </w:rPr>
-          </w:pPr>
-          <w:hyperlink w:anchor="_Toc466754886" w:history="1">
-            <w:r>
-              <w:rPr>
-                <w:rStyle w:val="Hiperlink"/>
-                <w:rFonts w:ascii="Arial" w:hAnsi="Arial"/>
-                <w:noProof/>
-              </w:rPr>
-              <w:t>8.1.1</w:t>
-            </w:r>
-            <w:r>
-              <w:rPr>
-                <w:rFonts w:eastAsiaTheme="minorEastAsia" w:cstheme="minorBidi"/>
-                <w:noProof/>
-                <w:color w:val="auto"/>
-                <w:sz w:val="24"/>
-                <w:szCs w:val="24"/>
-              </w:rPr>
-              <w:tab/>
-            </w:r>
-            <w:r>
-              <w:rPr>
-                <w:rStyle w:val="Hiperlink"/>
-                <w:rFonts w:ascii="Arial" w:hAnsi="Arial"/>
-                <w:noProof/>
-              </w:rPr>
-              <w:t>Teste de fumaça</w:t>
-            </w:r>
-            <w:r>
-              <w:rPr>
-                <w:noProof/>
-                <w:webHidden/>
-              </w:rPr>
-              <w:tab/>
-            </w:r>
-            <w:r>
-              <w:rPr>
-                <w:noProof/>
-                <w:webHidden/>
-              </w:rPr>
-              <w:fldChar w:fldCharType="begin"/>
-            </w:r>
-            <w:r>
-              <w:rPr>
-                <w:noProof/>
-                <w:webHidden/>
-              </w:rPr>
-              <w:instrText xml:space="preserve"> PAGEREF _Toc466754886 \h </w:instrText>
-            </w:r>
-            <w:r>
-              <w:rPr>
-                <w:noProof/>
-                <w:webHidden/>
-              </w:rPr>
-            </w:r>
-            <w:r>
-              <w:rPr>
-                <w:noProof/>
-                <w:webHidden/>
-              </w:rPr>
-              <w:fldChar w:fldCharType="separate"/>
-            </w:r>
-            <w:r>
-              <w:rPr>
-                <w:noProof/>
-                <w:webHidden/>
-              </w:rPr>
-              <w:t>19</w:t>
-            </w:r>
-            <w:r>
-              <w:rPr>
-                <w:noProof/>
-                <w:webHidden/>
-              </w:rPr>
-              <w:fldChar w:fldCharType="end"/>
-            </w:r>
-          </w:hyperlink>
-        </w:p>
-        <w:p>
-          <w:pPr>
-            <w:pStyle w:val="Sumrio3"/>
-            <w:tabs>
-              <w:tab w:val="left" w:pos="1320"/>
-              <w:tab w:val="right" w:leader="dot" w:pos="8488"/>
-            </w:tabs>
-            <w:rPr>
-              <w:rFonts w:eastAsiaTheme="minorEastAsia" w:cstheme="minorBidi"/>
-              <w:noProof/>
-              <w:color w:val="auto"/>
-              <w:sz w:val="24"/>
-              <w:szCs w:val="24"/>
-            </w:rPr>
-          </w:pPr>
-          <w:hyperlink w:anchor="_Toc466754887" w:history="1">
-            <w:r>
-              <w:rPr>
-                <w:rStyle w:val="Hiperlink"/>
-                <w:rFonts w:ascii="Arial" w:hAnsi="Arial"/>
-                <w:noProof/>
-              </w:rPr>
-              <w:t>8.1.2</w:t>
-            </w:r>
-            <w:r>
-              <w:rPr>
-                <w:rFonts w:eastAsiaTheme="minorEastAsia" w:cstheme="minorBidi"/>
-                <w:noProof/>
-                <w:color w:val="auto"/>
-                <w:sz w:val="24"/>
-                <w:szCs w:val="24"/>
-              </w:rPr>
-              <w:tab/>
-            </w:r>
-            <w:r>
-              <w:rPr>
-                <w:rStyle w:val="Hiperlink"/>
-                <w:rFonts w:ascii="Arial" w:hAnsi="Arial"/>
-                <w:noProof/>
-              </w:rPr>
-              <w:t>Teste de validação</w:t>
-            </w:r>
-            <w:r>
-              <w:rPr>
-                <w:noProof/>
-                <w:webHidden/>
-              </w:rPr>
-              <w:tab/>
-            </w:r>
-            <w:r>
-              <w:rPr>
-                <w:noProof/>
-                <w:webHidden/>
-              </w:rPr>
-              <w:fldChar w:fldCharType="begin"/>
-            </w:r>
-            <w:r>
-              <w:rPr>
-                <w:noProof/>
-                <w:webHidden/>
-              </w:rPr>
-              <w:instrText xml:space="preserve"> PAGEREF _Toc466754887 \h </w:instrText>
-            </w:r>
-            <w:r>
-              <w:rPr>
-                <w:noProof/>
-                <w:webHidden/>
-              </w:rPr>
-            </w:r>
-            <w:r>
-              <w:rPr>
-                <w:noProof/>
-                <w:webHidden/>
-              </w:rPr>
-              <w:fldChar w:fldCharType="separate"/>
-            </w:r>
-            <w:r>
-              <w:rPr>
-                <w:noProof/>
-                <w:webHidden/>
-              </w:rPr>
-              <w:t>19</w:t>
-            </w:r>
-            <w:r>
-              <w:rPr>
-                <w:noProof/>
-                <w:webHidden/>
-              </w:rPr>
-              <w:fldChar w:fldCharType="end"/>
-            </w:r>
-          </w:hyperlink>
-        </w:p>
-        <w:p>
-          <w:pPr>
-            <w:pStyle w:val="Sumrio1"/>
-            <w:tabs>
-              <w:tab w:val="left" w:pos="660"/>
-              <w:tab w:val="right" w:leader="dot" w:pos="8488"/>
-            </w:tabs>
-            <w:rPr>
-              <w:rFonts w:eastAsiaTheme="minorEastAsia" w:cstheme="minorBidi"/>
-              <w:b w:val="0"/>
-              <w:bCs w:val="0"/>
-              <w:noProof/>
-              <w:color w:val="auto"/>
-            </w:rPr>
-          </w:pPr>
-          <w:hyperlink w:anchor="_Toc466754888" w:history="1">
-            <w:r>
-              <w:rPr>
-                <w:rStyle w:val="Hiperlink"/>
-                <w:rFonts w:ascii="Arial" w:hAnsi="Arial"/>
-                <w:noProof/>
-              </w:rPr>
-              <w:t>9.</w:t>
+              <w:t>5.</w:t>
             </w:r>
             <w:r>
               <w:rPr>
@@ -3203,7 +1373,7 @@
                 <w:noProof/>
                 <w:webHidden/>
               </w:rPr>
-              <w:instrText xml:space="preserve"> PAGEREF _Toc466754888 \h </w:instrText>
+              <w:instrText xml:space="preserve"> PAGEREF _Toc466759340 \h </w:instrText>
             </w:r>
             <w:r>
               <w:rPr>
@@ -3223,7 +1393,7 @@
                 <w:noProof/>
                 <w:webHidden/>
               </w:rPr>
-              <w:t>19</w:t>
+              <w:t>8</w:t>
             </w:r>
             <w:r>
               <w:rPr>
@@ -3293,7 +1463,7 @@
           <w:szCs w:val="28"/>
         </w:rPr>
       </w:pPr>
-      <w:bookmarkStart w:id="0" w:name="_Toc466754860"/>
+      <w:bookmarkStart w:id="1" w:name="_Toc466759332"/>
       <w:r>
         <w:rPr>
           <w:rFonts w:ascii="Arial" w:hAnsi="Arial" w:cs="Arial"/>
@@ -3305,7 +1475,7 @@
         <w:lastRenderedPageBreak/>
         <w:t>Introdução</w:t>
       </w:r>
-      <w:bookmarkEnd w:id="0"/>
+      <w:bookmarkEnd w:id="1"/>
     </w:p>
     <w:p/>
     <w:p>
@@ -3332,26 +1502,92 @@
         <w:rPr>
           <w:rFonts w:ascii="Arial" w:hAnsi="Arial" w:cs="Arial"/>
         </w:rPr>
-        <w:t xml:space="preserve">o Flappy Bird, jogo desenvolvido em Hanói pelo vietnamita </w:t>
-      </w:r>
+        <w:t xml:space="preserve">o </w:t>
+      </w:r>
+      <w:proofErr w:type="spellStart"/>
       <w:r>
         <w:rPr>
           <w:rFonts w:ascii="Arial" w:hAnsi="Arial" w:cs="Arial"/>
         </w:rPr>
-        <w:t>Nguyễn Hà Đông</w:t>
-      </w:r>
+        <w:t>Flappy</w:t>
+      </w:r>
+      <w:proofErr w:type="spellEnd"/>
       <w:r>
         <w:rPr>
           <w:rFonts w:ascii="Arial" w:hAnsi="Arial" w:cs="Arial"/>
         </w:rPr>
-        <w:t xml:space="preserve">, e publicado pela </w:t>
-      </w:r>
+        <w:t xml:space="preserve"> Bird, jogo desenvolvido em Hanói pelo vietnamita </w:t>
+      </w:r>
+      <w:proofErr w:type="spellStart"/>
       <w:r>
         <w:rPr>
           <w:rFonts w:ascii="Arial" w:hAnsi="Arial" w:cs="Arial"/>
         </w:rPr>
-        <w:t>.GEARS studios</w:t>
-      </w:r>
+        <w:t>Nguyễn</w:t>
+      </w:r>
+      <w:proofErr w:type="spellEnd"/>
+      <w:r>
+        <w:rPr>
+          <w:rFonts w:ascii="Arial" w:hAnsi="Arial" w:cs="Arial"/>
+        </w:rPr>
+        <w:t xml:space="preserve"> </w:t>
+      </w:r>
+      <w:proofErr w:type="spellStart"/>
+      <w:r>
+        <w:rPr>
+          <w:rFonts w:ascii="Arial" w:hAnsi="Arial" w:cs="Arial"/>
+        </w:rPr>
+        <w:t>Hà</w:t>
+      </w:r>
+      <w:proofErr w:type="spellEnd"/>
+      <w:r>
+        <w:rPr>
+          <w:rFonts w:ascii="Arial" w:hAnsi="Arial" w:cs="Arial"/>
+        </w:rPr>
+        <w:t xml:space="preserve"> </w:t>
+      </w:r>
+      <w:proofErr w:type="spellStart"/>
+      <w:r>
+        <w:rPr>
+          <w:rFonts w:ascii="Arial" w:hAnsi="Arial" w:cs="Arial"/>
+        </w:rPr>
+        <w:t>Đông</w:t>
+      </w:r>
+      <w:proofErr w:type="spellEnd"/>
+      <w:r>
+        <w:rPr>
+          <w:rFonts w:ascii="Arial" w:hAnsi="Arial" w:cs="Arial"/>
+        </w:rPr>
+        <w:t xml:space="preserve">, e publicado </w:t>
+      </w:r>
+      <w:proofErr w:type="gramStart"/>
+      <w:r>
+        <w:rPr>
+          <w:rFonts w:ascii="Arial" w:hAnsi="Arial" w:cs="Arial"/>
+        </w:rPr>
+        <w:t xml:space="preserve">pela </w:t>
+      </w:r>
+      <w:r>
+        <w:rPr>
+          <w:rFonts w:ascii="Arial" w:hAnsi="Arial" w:cs="Arial"/>
+        </w:rPr>
+        <w:t>.GEARS</w:t>
+      </w:r>
+      <w:proofErr w:type="gramEnd"/>
+      <w:r>
+        <w:rPr>
+          <w:rFonts w:ascii="Arial" w:hAnsi="Arial" w:cs="Arial"/>
+        </w:rPr>
+        <w:t xml:space="preserve"> </w:t>
+      </w:r>
+      <w:proofErr w:type="spellStart"/>
+      <w:r>
+        <w:rPr>
+          <w:rFonts w:ascii="Arial" w:hAnsi="Arial" w:cs="Arial"/>
+        </w:rPr>
+        <w:t>studios</w:t>
+      </w:r>
+      <w:proofErr w:type="spellEnd"/>
       <w:r>
         <w:rPr>
           <w:rFonts w:ascii="Arial" w:hAnsi="Arial" w:cs="Arial"/>
@@ -3371,13 +1607,69 @@
         <w:rPr>
           <w:rFonts w:ascii="Arial" w:hAnsi="Arial" w:cs="Arial"/>
         </w:rPr>
-        <w:t>Em sua versão original, o Flappy Bird utilizava gráficos semelhantes ao Super Mario World. Porém, este clone será inspirado nos gráficos do Minecraft e ao invés de um pássaro, será utilizado u</w:t>
-      </w:r>
+        <w:t xml:space="preserve">Em sua versão original, o </w:t>
+      </w:r>
+      <w:proofErr w:type="spellStart"/>
       <w:r>
         <w:rPr>
           <w:rFonts w:ascii="Arial" w:hAnsi="Arial" w:cs="Arial"/>
         </w:rPr>
-        <w:t>m fantasma semelhante ao do Pac-</w:t>
+        <w:t>Flappy</w:t>
+      </w:r>
+      <w:proofErr w:type="spellEnd"/>
+      <w:r>
+        <w:rPr>
+          <w:rFonts w:ascii="Arial" w:hAnsi="Arial" w:cs="Arial"/>
+        </w:rPr>
+        <w:t xml:space="preserve"> Bird utilizava gráficos semelhantes ao </w:t>
+      </w:r>
+      <w:proofErr w:type="spellStart"/>
+      <w:r>
+        <w:rPr>
+          <w:rFonts w:ascii="Arial" w:hAnsi="Arial" w:cs="Arial"/>
+        </w:rPr>
+        <w:t>Super</w:t>
+      </w:r>
+      <w:proofErr w:type="spellEnd"/>
+      <w:r>
+        <w:rPr>
+          <w:rFonts w:ascii="Arial" w:hAnsi="Arial" w:cs="Arial"/>
+        </w:rPr>
+        <w:t xml:space="preserve"> Mario World. Porém, este clone será inspirado nos gráficos do </w:t>
+      </w:r>
+      <w:proofErr w:type="spellStart"/>
+      <w:r>
+        <w:rPr>
+          <w:rFonts w:ascii="Arial" w:hAnsi="Arial" w:cs="Arial"/>
+        </w:rPr>
+        <w:t>Minecraft</w:t>
+      </w:r>
+      <w:proofErr w:type="spellEnd"/>
+      <w:r>
+        <w:rPr>
+          <w:rFonts w:ascii="Arial" w:hAnsi="Arial" w:cs="Arial"/>
+        </w:rPr>
+        <w:t xml:space="preserve"> e ao invés de um pássaro, será utilizado u</w:t>
+      </w:r>
+      <w:r>
+        <w:rPr>
+          <w:rFonts w:ascii="Arial" w:hAnsi="Arial" w:cs="Arial"/>
+        </w:rPr>
+        <w:t xml:space="preserve">m fantasma semelhante ao do </w:t>
+      </w:r>
+      <w:proofErr w:type="spellStart"/>
+      <w:r>
+        <w:rPr>
+          <w:rFonts w:ascii="Arial" w:hAnsi="Arial" w:cs="Arial"/>
+        </w:rPr>
+        <w:t>Pac</w:t>
+      </w:r>
+      <w:proofErr w:type="spellEnd"/>
+      <w:r>
+        <w:rPr>
+          <w:rFonts w:ascii="Arial" w:hAnsi="Arial" w:cs="Arial"/>
+        </w:rPr>
+        <w:t>-</w:t>
       </w:r>
       <w:r>
         <w:rPr>
@@ -3410,7 +1702,21 @@
         <w:rPr>
           <w:rFonts w:ascii="Arial" w:hAnsi="Arial" w:cs="Arial"/>
         </w:rPr>
-        <w:t>, utilizando a linguagem de programação Swift 3.0 – até então a versão mais recente dessa. Utilizando o XCode 8 como ambiente de desenvolvimento.</w:t>
+        <w:t xml:space="preserve">, utilizando a linguagem de programação Swift 3.0 – até então a versão mais recente dessa. Utilizando o </w:t>
+      </w:r>
+      <w:proofErr w:type="spellStart"/>
+      <w:r>
+        <w:rPr>
+          <w:rFonts w:ascii="Arial" w:hAnsi="Arial" w:cs="Arial"/>
+        </w:rPr>
+        <w:t>XCode</w:t>
+      </w:r>
+      <w:proofErr w:type="spellEnd"/>
+      <w:r>
+        <w:rPr>
+          <w:rFonts w:ascii="Arial" w:hAnsi="Arial" w:cs="Arial"/>
+        </w:rPr>
+        <w:t xml:space="preserve"> 8 como ambiente de desenvolvimento.</w:t>
       </w:r>
     </w:p>
     <w:p>
@@ -3446,6 +1752,7 @@
           <w:szCs w:val="28"/>
         </w:rPr>
       </w:pPr>
+      <w:bookmarkStart w:id="2" w:name="_Toc466759333"/>
       <w:r>
         <w:rPr>
           <w:rFonts w:ascii="Arial" w:hAnsi="Arial" w:cs="Arial"/>
@@ -3456,6 +1763,7 @@
         </w:rPr>
         <w:t>Dificuldades</w:t>
       </w:r>
+      <w:bookmarkEnd w:id="2"/>
     </w:p>
     <w:p>
       <w:pPr>
@@ -3503,15 +1811,32 @@
         <w:rPr>
           <w:rFonts w:ascii="Arial" w:hAnsi="Arial" w:cs="Arial"/>
         </w:rPr>
-        <w:t>Além disso, o desenvolvedor não dominava nem a respectiva linguagem, nem conhecia o suficiente do XCode 8. Para isso teve que aprender a sintaxe básica e os principais comandos do ambiente antes de iniciar o desenvolvimento.</w:t>
+        <w:t xml:space="preserve">Além disso, o desenvolvedor não dominava nem a respectiva linguagem, nem conhecia o suficiente do </w:t>
+      </w:r>
+      <w:proofErr w:type="spellStart"/>
+      <w:r>
+        <w:rPr>
+          <w:rFonts w:ascii="Arial" w:hAnsi="Arial" w:cs="Arial"/>
+        </w:rPr>
+        <w:t>XCode</w:t>
+      </w:r>
+      <w:proofErr w:type="spellEnd"/>
+      <w:r>
+        <w:rPr>
+          <w:rFonts w:ascii="Arial" w:hAnsi="Arial" w:cs="Arial"/>
+        </w:rPr>
+        <w:t xml:space="preserve"> 8. Para isso teve que aprender a sintaxe básica e os principais comandos do ambiente antes de iniciar o desenvolvimento.</w:t>
       </w:r>
     </w:p>
     <w:p>
-      <w:r>
-        <w:br w:type="page"/>
-      </w:r>
+      <w:pPr>
+        <w:spacing w:after="140" w:line="288" w:lineRule="auto"/>
+        <w:jc w:val="both"/>
+        <w:rPr>
+          <w:rFonts w:ascii="Arial" w:hAnsi="Arial" w:cs="Arial"/>
+        </w:rPr>
+      </w:pPr>
     </w:p>
-    <w:p/>
     <w:p>
       <w:pPr>
         <w:pStyle w:val="Ttulo1"/>
@@ -3527,6 +1852,7 @@
           <w:szCs w:val="28"/>
         </w:rPr>
       </w:pPr>
+      <w:bookmarkStart w:id="3" w:name="_Toc466759334"/>
       <w:r>
         <w:rPr>
           <w:rFonts w:ascii="Arial" w:hAnsi="Arial" w:cs="Arial"/>
@@ -3535,8 +1861,96 @@
           <w:sz w:val="28"/>
           <w:szCs w:val="28"/>
         </w:rPr>
+        <w:t>Publicação</w:t>
+      </w:r>
+      <w:bookmarkEnd w:id="3"/>
+    </w:p>
+    <w:p/>
+    <w:p>
+      <w:pPr>
+        <w:rPr>
+          <w:rFonts w:ascii="Arial" w:hAnsi="Arial" w:cs="Arial"/>
+        </w:rPr>
+      </w:pPr>
+      <w:r>
+        <w:rPr>
+          <w:rFonts w:ascii="Arial" w:hAnsi="Arial" w:cs="Arial"/>
+        </w:rPr>
+        <w:t xml:space="preserve">O </w:t>
+      </w:r>
+      <w:proofErr w:type="spellStart"/>
+      <w:r>
+        <w:rPr>
+          <w:rFonts w:ascii="Arial" w:hAnsi="Arial" w:cs="Arial"/>
+        </w:rPr>
+        <w:t>source</w:t>
+      </w:r>
+      <w:proofErr w:type="spellEnd"/>
+      <w:r>
+        <w:rPr>
+          <w:rFonts w:ascii="Arial" w:hAnsi="Arial" w:cs="Arial"/>
+        </w:rPr>
+        <w:t xml:space="preserve"> </w:t>
+      </w:r>
+      <w:proofErr w:type="spellStart"/>
+      <w:r>
+        <w:rPr>
+          <w:rFonts w:ascii="Arial" w:hAnsi="Arial" w:cs="Arial"/>
+        </w:rPr>
+        <w:t>code</w:t>
+      </w:r>
+      <w:proofErr w:type="spellEnd"/>
+      <w:r>
+        <w:rPr>
+          <w:rFonts w:ascii="Arial" w:hAnsi="Arial" w:cs="Arial"/>
+        </w:rPr>
+        <w:t xml:space="preserve"> do projeto pode ser encontrado na íntegra em:</w:t>
+      </w:r>
+    </w:p>
+    <w:p/>
+    <w:p/>
+    <w:p>
+      <w:pPr>
+        <w:spacing w:after="140" w:line="288" w:lineRule="auto"/>
+        <w:jc w:val="both"/>
+        <w:rPr>
+          <w:rFonts w:ascii="Arial" w:hAnsi="Arial" w:cs="Arial"/>
+        </w:rPr>
+      </w:pPr>
+    </w:p>
+    <w:p>
+      <w:r>
+        <w:br w:type="page"/>
+      </w:r>
+    </w:p>
+    <w:p>
+      <w:pPr>
+        <w:pStyle w:val="Ttulo1"/>
+        <w:numPr>
+          <w:ilvl w:val="0"/>
+          <w:numId w:val="11"/>
+        </w:numPr>
+        <w:rPr>
+          <w:rFonts w:ascii="Arial" w:hAnsi="Arial" w:cs="Arial"/>
+          <w:b/>
+          <w:color w:val="000000" w:themeColor="text1"/>
+          <w:sz w:val="28"/>
+          <w:szCs w:val="28"/>
+        </w:rPr>
+      </w:pPr>
+      <w:bookmarkStart w:id="4" w:name="_Toc466759335"/>
+      <w:r>
+        <w:rPr>
+          <w:rFonts w:ascii="Arial" w:hAnsi="Arial" w:cs="Arial"/>
+          <w:b/>
+          <w:color w:val="000000" w:themeColor="text1"/>
+          <w:sz w:val="28"/>
+          <w:szCs w:val="28"/>
+        </w:rPr>
+        <w:lastRenderedPageBreak/>
         <w:t>Cronograma</w:t>
       </w:r>
+      <w:bookmarkEnd w:id="4"/>
     </w:p>
     <w:p>
       <w:pPr>
@@ -3573,6 +1987,7 @@
           <w:szCs w:val="24"/>
         </w:rPr>
       </w:pPr>
+      <w:bookmarkStart w:id="5" w:name="_Toc466759336"/>
       <w:r>
         <w:rPr>
           <w:rStyle w:val="Ttulo2Char"/>
@@ -3584,160 +1999,141 @@
         </w:rPr>
         <w:t>Semana 1 (17 a 21 de outubro):</w:t>
       </w:r>
+      <w:bookmarkEnd w:id="5"/>
     </w:p>
     <w:p>
       <w:pPr>
-        <w:pStyle w:val="PargrafodaLista"/>
         <w:spacing w:after="140" w:line="288" w:lineRule="auto"/>
-        <w:ind w:left="360"/>
         <w:jc w:val="both"/>
         <w:rPr>
-          <w:rStyle w:val="Ttulo2Char"/>
           <w:rFonts w:ascii="Arial" w:hAnsi="Arial" w:cs="Arial"/>
-          <w:color w:val="000000" w:themeColor="text1"/>
-          <w:sz w:val="24"/>
-          <w:szCs w:val="24"/>
-        </w:rPr>
-      </w:pPr>
-      <w:r>
-        <w:rPr>
-          <w:rStyle w:val="Ttulo2Char"/>
+        </w:rPr>
+      </w:pPr>
+      <w:r>
+        <w:rPr>
           <w:rFonts w:ascii="Arial" w:hAnsi="Arial" w:cs="Arial"/>
-          <w:color w:val="000000" w:themeColor="text1"/>
-          <w:sz w:val="24"/>
-          <w:szCs w:val="24"/>
-        </w:rPr>
-        <w:t>- Aprendizado da sintaxe do Swift 3.0</w:t>
-      </w:r>
-      <w:bookmarkStart w:id="1" w:name="_GoBack"/>
-      <w:bookmarkEnd w:id="1"/>
-      <w:r>
-        <w:rPr>
-          <w:rStyle w:val="Ttulo2Char"/>
-          <w:rFonts w:ascii="Arial" w:hAnsi="Arial" w:cs="Arial"/>
-          <w:color w:val="000000" w:themeColor="text1"/>
-          <w:sz w:val="24"/>
-          <w:szCs w:val="24"/>
-        </w:rPr>
-        <w:t>.</w:t>
+        </w:rPr>
+        <w:t>- Aprendizado da sintaxe do Swift 3.0.</w:t>
       </w:r>
     </w:p>
     <w:p>
       <w:pPr>
-        <w:pStyle w:val="PargrafodaLista"/>
         <w:spacing w:after="140" w:line="288" w:lineRule="auto"/>
-        <w:ind w:left="360"/>
         <w:jc w:val="both"/>
         <w:rPr>
-          <w:rStyle w:val="Ttulo2Char"/>
           <w:rFonts w:ascii="Arial" w:hAnsi="Arial" w:cs="Arial"/>
-          <w:color w:val="000000" w:themeColor="text1"/>
-          <w:sz w:val="24"/>
-          <w:szCs w:val="24"/>
-        </w:rPr>
-      </w:pPr>
-      <w:r>
-        <w:rPr>
-          <w:rStyle w:val="Ttulo2Char"/>
+        </w:rPr>
+      </w:pPr>
+      <w:r>
+        <w:rPr>
           <w:rFonts w:ascii="Arial" w:hAnsi="Arial" w:cs="Arial"/>
-          <w:color w:val="000000" w:themeColor="text1"/>
-          <w:sz w:val="24"/>
-          <w:szCs w:val="24"/>
-        </w:rPr>
-        <w:t>- Criação das imagens a serem utilizadas no jogo: ghost</w:t>
-      </w:r>
-      <w:r>
-        <w:rPr>
-          <w:rStyle w:val="Ttulo2Char"/>
+        </w:rPr>
+        <w:t xml:space="preserve">- Criação das imagens a serem utilizadas no jogo: </w:t>
+      </w:r>
+      <w:proofErr w:type="spellStart"/>
+      <w:r>
+        <w:rPr>
           <w:rFonts w:ascii="Arial" w:hAnsi="Arial" w:cs="Arial"/>
-          <w:color w:val="000000" w:themeColor="text1"/>
-          <w:sz w:val="24"/>
-          <w:szCs w:val="24"/>
-        </w:rPr>
-        <w:t xml:space="preserve"> (147x200 px)</w:t>
-      </w:r>
-      <w:r>
-        <w:rPr>
-          <w:rStyle w:val="Ttulo2Char"/>
+        </w:rPr>
+        <w:t>ghost</w:t>
+      </w:r>
+      <w:proofErr w:type="spellEnd"/>
+      <w:r>
+        <w:rPr>
           <w:rFonts w:ascii="Arial" w:hAnsi="Arial" w:cs="Arial"/>
-          <w:color w:val="000000" w:themeColor="text1"/>
-          <w:sz w:val="24"/>
-          <w:szCs w:val="24"/>
+        </w:rPr>
+        <w:t xml:space="preserve"> (147x200 </w:t>
+      </w:r>
+      <w:proofErr w:type="spellStart"/>
+      <w:r>
+        <w:rPr>
+          <w:rFonts w:ascii="Arial" w:hAnsi="Arial" w:cs="Arial"/>
+        </w:rPr>
+        <w:t>px</w:t>
+      </w:r>
+      <w:proofErr w:type="spellEnd"/>
+      <w:r>
+        <w:rPr>
+          <w:rFonts w:ascii="Arial" w:hAnsi="Arial" w:cs="Arial"/>
+        </w:rPr>
+        <w:t>)</w:t>
+      </w:r>
+      <w:r>
+        <w:rPr>
+          <w:rFonts w:ascii="Arial" w:hAnsi="Arial" w:cs="Arial"/>
         </w:rPr>
         <w:t>,</w:t>
       </w:r>
       <w:r>
         <w:rPr>
-          <w:rStyle w:val="Ttulo2Char"/>
           <w:rFonts w:ascii="Arial" w:hAnsi="Arial" w:cs="Arial"/>
-          <w:color w:val="000000" w:themeColor="text1"/>
-          <w:sz w:val="24"/>
-          <w:szCs w:val="24"/>
-        </w:rPr>
-        <w:t xml:space="preserve"> chão (1080x100 px), obstáculo (1000x100 px).</w:t>
+        </w:rPr>
+        <w:t xml:space="preserve"> chão (1080x100 </w:t>
+      </w:r>
+      <w:proofErr w:type="spellStart"/>
+      <w:r>
+        <w:rPr>
+          <w:rFonts w:ascii="Arial" w:hAnsi="Arial" w:cs="Arial"/>
+        </w:rPr>
+        <w:t>px</w:t>
+      </w:r>
+      <w:proofErr w:type="spellEnd"/>
+      <w:r>
+        <w:rPr>
+          <w:rFonts w:ascii="Arial" w:hAnsi="Arial" w:cs="Arial"/>
+        </w:rPr>
+        <w:t xml:space="preserve">), obstáculo (1000x100 </w:t>
+      </w:r>
+      <w:proofErr w:type="spellStart"/>
+      <w:r>
+        <w:rPr>
+          <w:rFonts w:ascii="Arial" w:hAnsi="Arial" w:cs="Arial"/>
+        </w:rPr>
+        <w:t>px</w:t>
+      </w:r>
+      <w:proofErr w:type="spellEnd"/>
+      <w:r>
+        <w:rPr>
+          <w:rFonts w:ascii="Arial" w:hAnsi="Arial" w:cs="Arial"/>
+        </w:rPr>
+        <w:t>).</w:t>
       </w:r>
     </w:p>
     <w:p>
       <w:pPr>
-        <w:pStyle w:val="PargrafodaLista"/>
         <w:spacing w:after="140" w:line="288" w:lineRule="auto"/>
-        <w:ind w:left="360"/>
         <w:jc w:val="both"/>
         <w:rPr>
-          <w:rStyle w:val="Ttulo2Char"/>
           <w:rFonts w:ascii="Arial" w:hAnsi="Arial" w:cs="Arial"/>
-          <w:color w:val="000000" w:themeColor="text1"/>
-          <w:sz w:val="24"/>
-          <w:szCs w:val="24"/>
-        </w:rPr>
-      </w:pPr>
-      <w:r>
-        <w:rPr>
-          <w:rStyle w:val="Ttulo2Char"/>
+        </w:rPr>
+      </w:pPr>
+      <w:r>
+        <w:rPr>
           <w:rFonts w:ascii="Arial" w:hAnsi="Arial" w:cs="Arial"/>
-          <w:color w:val="000000" w:themeColor="text1"/>
-          <w:sz w:val="24"/>
-          <w:szCs w:val="24"/>
         </w:rPr>
         <w:t>- Cálculos e implementação da física do personagem principal (fantasma).</w:t>
       </w:r>
     </w:p>
     <w:p>
       <w:pPr>
-        <w:pStyle w:val="PargrafodaLista"/>
         <w:spacing w:after="140" w:line="288" w:lineRule="auto"/>
-        <w:ind w:left="360"/>
         <w:jc w:val="both"/>
         <w:rPr>
-          <w:rStyle w:val="Ttulo2Char"/>
           <w:rFonts w:ascii="Arial" w:hAnsi="Arial" w:cs="Arial"/>
-          <w:color w:val="000000" w:themeColor="text1"/>
-          <w:sz w:val="24"/>
-          <w:szCs w:val="24"/>
         </w:rPr>
       </w:pPr>
     </w:p>
     <w:p>
       <w:pPr>
-        <w:pStyle w:val="PargrafodaLista"/>
         <w:spacing w:after="140" w:line="288" w:lineRule="auto"/>
-        <w:ind w:left="360"/>
         <w:jc w:val="both"/>
         <w:rPr>
-          <w:rStyle w:val="Ttulo2Char"/>
           <w:rFonts w:ascii="Arial" w:hAnsi="Arial" w:cs="Arial"/>
-          <w:color w:val="000000" w:themeColor="text1"/>
-          <w:sz w:val="24"/>
-          <w:szCs w:val="24"/>
-        </w:rPr>
-      </w:pPr>
-      <w:r>
-        <w:rPr>
-          <w:rStyle w:val="Ttulo2Char"/>
+        </w:rPr>
+      </w:pPr>
+      <w:r>
+        <w:rPr>
           <w:rFonts w:ascii="Arial" w:hAnsi="Arial" w:cs="Arial"/>
-          <w:color w:val="000000" w:themeColor="text1"/>
-          <w:sz w:val="24"/>
-          <w:szCs w:val="24"/>
         </w:rPr>
         <w:t>Imagem da primeira semana:</w:t>
       </w:r>
@@ -3882,8 +2278,9 @@
           <w:sz w:val="24"/>
           <w:szCs w:val="24"/>
         </w:rPr>
-        <w:t xml:space="preserve"> Semana 2</w:t>
-      </w:r>
+        <w:t xml:space="preserve"> </w:t>
+      </w:r>
+      <w:bookmarkStart w:id="6" w:name="_Toc466759337"/>
       <w:r>
         <w:rPr>
           <w:rStyle w:val="Ttulo2Char"/>
@@ -3893,7 +2290,7 @@
           <w:sz w:val="24"/>
           <w:szCs w:val="24"/>
         </w:rPr>
-        <w:t xml:space="preserve"> (</w:t>
+        <w:t>Semana 2</w:t>
       </w:r>
       <w:r>
         <w:rPr>
@@ -3904,7 +2301,7 @@
           <w:sz w:val="24"/>
           <w:szCs w:val="24"/>
         </w:rPr>
-        <w:t>24 a 28</w:t>
+        <w:t xml:space="preserve"> (</w:t>
       </w:r>
       <w:r>
         <w:rPr>
@@ -3915,8 +2312,20 @@
           <w:sz w:val="24"/>
           <w:szCs w:val="24"/>
         </w:rPr>
+        <w:t>24 a 28</w:t>
+      </w:r>
+      <w:r>
+        <w:rPr>
+          <w:rStyle w:val="Ttulo2Char"/>
+          <w:rFonts w:ascii="Arial" w:hAnsi="Arial" w:cs="Arial"/>
+          <w:b/>
+          <w:color w:val="000000" w:themeColor="text1"/>
+          <w:sz w:val="24"/>
+          <w:szCs w:val="24"/>
+        </w:rPr>
         <w:t xml:space="preserve"> de outubro):</w:t>
       </w:r>
+      <w:bookmarkEnd w:id="6"/>
     </w:p>
     <w:p>
       <w:pPr>
@@ -3925,18 +2334,16 @@
         <w:ind w:left="360"/>
         <w:jc w:val="both"/>
         <w:rPr>
-          <w:rStyle w:val="Ttulo2Char"/>
-          <w:rFonts w:ascii="Arial" w:hAnsi="Arial" w:cs="Arial"/>
-          <w:color w:val="000000" w:themeColor="text1"/>
+          <w:rFonts w:eastAsiaTheme="minorHAnsi"/>
+          <w:color w:val="auto"/>
           <w:sz w:val="24"/>
           <w:szCs w:val="24"/>
         </w:rPr>
       </w:pPr>
       <w:r>
         <w:rPr>
-          <w:rStyle w:val="Ttulo2Char"/>
-          <w:rFonts w:ascii="Arial" w:hAnsi="Arial" w:cs="Arial"/>
-          <w:color w:val="000000" w:themeColor="text1"/>
+          <w:rFonts w:eastAsiaTheme="minorHAnsi"/>
+          <w:color w:val="auto"/>
           <w:sz w:val="24"/>
           <w:szCs w:val="24"/>
         </w:rPr>
@@ -3944,9 +2351,8 @@
       </w:r>
       <w:r>
         <w:rPr>
-          <w:rStyle w:val="Ttulo2Char"/>
-          <w:rFonts w:ascii="Arial" w:hAnsi="Arial" w:cs="Arial"/>
-          <w:color w:val="000000" w:themeColor="text1"/>
+          <w:rFonts w:eastAsiaTheme="minorHAnsi"/>
+          <w:color w:val="auto"/>
           <w:sz w:val="24"/>
           <w:szCs w:val="24"/>
         </w:rPr>
@@ -3960,18 +2366,16 @@
         <w:ind w:left="360"/>
         <w:jc w:val="both"/>
         <w:rPr>
-          <w:rStyle w:val="Ttulo2Char"/>
-          <w:rFonts w:ascii="Arial" w:hAnsi="Arial" w:cs="Arial"/>
-          <w:color w:val="000000" w:themeColor="text1"/>
+          <w:rFonts w:eastAsiaTheme="minorHAnsi"/>
+          <w:color w:val="auto"/>
           <w:sz w:val="24"/>
           <w:szCs w:val="24"/>
         </w:rPr>
       </w:pPr>
       <w:r>
         <w:rPr>
-          <w:rStyle w:val="Ttulo2Char"/>
-          <w:rFonts w:ascii="Arial" w:hAnsi="Arial" w:cs="Arial"/>
-          <w:color w:val="000000" w:themeColor="text1"/>
+          <w:rFonts w:eastAsiaTheme="minorHAnsi"/>
+          <w:color w:val="auto"/>
           <w:sz w:val="24"/>
           <w:szCs w:val="24"/>
         </w:rPr>
@@ -3985,18 +2389,16 @@
         <w:ind w:left="360"/>
         <w:jc w:val="both"/>
         <w:rPr>
-          <w:rStyle w:val="Ttulo2Char"/>
-          <w:rFonts w:ascii="Arial" w:hAnsi="Arial" w:cs="Arial"/>
-          <w:color w:val="000000" w:themeColor="text1"/>
+          <w:rFonts w:eastAsiaTheme="minorHAnsi"/>
+          <w:color w:val="auto"/>
           <w:sz w:val="24"/>
           <w:szCs w:val="24"/>
         </w:rPr>
       </w:pPr>
       <w:r>
         <w:rPr>
-          <w:rStyle w:val="Ttulo2Char"/>
-          <w:rFonts w:ascii="Arial" w:hAnsi="Arial" w:cs="Arial"/>
-          <w:color w:val="000000" w:themeColor="text1"/>
+          <w:rFonts w:eastAsiaTheme="minorHAnsi"/>
+          <w:color w:val="auto"/>
           <w:sz w:val="24"/>
           <w:szCs w:val="24"/>
         </w:rPr>
@@ -4004,9 +2406,8 @@
       </w:r>
       <w:r>
         <w:rPr>
-          <w:rStyle w:val="Ttulo2Char"/>
-          <w:rFonts w:ascii="Arial" w:hAnsi="Arial" w:cs="Arial"/>
-          <w:color w:val="000000" w:themeColor="text1"/>
+          <w:rFonts w:eastAsiaTheme="minorHAnsi"/>
+          <w:color w:val="auto"/>
           <w:sz w:val="24"/>
           <w:szCs w:val="24"/>
         </w:rPr>
@@ -4014,9 +2415,8 @@
       </w:r>
       <w:r>
         <w:rPr>
-          <w:rStyle w:val="Ttulo2Char"/>
-          <w:rFonts w:ascii="Arial" w:hAnsi="Arial" w:cs="Arial"/>
-          <w:color w:val="000000" w:themeColor="text1"/>
+          <w:rFonts w:eastAsiaTheme="minorHAnsi"/>
+          <w:color w:val="auto"/>
           <w:sz w:val="24"/>
           <w:szCs w:val="24"/>
         </w:rPr>
@@ -4030,9 +2430,8 @@
         <w:ind w:left="360"/>
         <w:jc w:val="both"/>
         <w:rPr>
-          <w:rStyle w:val="Ttulo2Char"/>
-          <w:rFonts w:ascii="Arial" w:hAnsi="Arial" w:cs="Arial"/>
-          <w:color w:val="000000" w:themeColor="text1"/>
+          <w:rFonts w:eastAsiaTheme="minorHAnsi"/>
+          <w:color w:val="auto"/>
           <w:sz w:val="24"/>
           <w:szCs w:val="24"/>
         </w:rPr>
@@ -4045,18 +2444,16 @@
         <w:ind w:left="360"/>
         <w:jc w:val="both"/>
         <w:rPr>
-          <w:rStyle w:val="Ttulo2Char"/>
-          <w:rFonts w:ascii="Arial" w:hAnsi="Arial" w:cs="Arial"/>
-          <w:color w:val="000000" w:themeColor="text1"/>
+          <w:rFonts w:eastAsiaTheme="minorHAnsi"/>
+          <w:color w:val="auto"/>
           <w:sz w:val="24"/>
           <w:szCs w:val="24"/>
         </w:rPr>
       </w:pPr>
       <w:r>
         <w:rPr>
-          <w:rStyle w:val="Ttulo2Char"/>
-          <w:rFonts w:ascii="Arial" w:hAnsi="Arial" w:cs="Arial"/>
-          <w:color w:val="000000" w:themeColor="text1"/>
+          <w:rFonts w:eastAsiaTheme="minorHAnsi"/>
+          <w:color w:val="auto"/>
           <w:sz w:val="24"/>
           <w:szCs w:val="24"/>
         </w:rPr>
@@ -4064,9 +2461,8 @@
       </w:r>
       <w:r>
         <w:rPr>
-          <w:rStyle w:val="Ttulo2Char"/>
-          <w:rFonts w:ascii="Arial" w:hAnsi="Arial" w:cs="Arial"/>
-          <w:color w:val="000000" w:themeColor="text1"/>
+          <w:rFonts w:eastAsiaTheme="minorHAnsi"/>
+          <w:color w:val="auto"/>
           <w:sz w:val="24"/>
           <w:szCs w:val="24"/>
         </w:rPr>
@@ -4074,9 +2470,8 @@
       </w:r>
       <w:r>
         <w:rPr>
-          <w:rStyle w:val="Ttulo2Char"/>
-          <w:rFonts w:ascii="Arial" w:hAnsi="Arial" w:cs="Arial"/>
-          <w:color w:val="000000" w:themeColor="text1"/>
+          <w:rFonts w:eastAsiaTheme="minorHAnsi"/>
+          <w:color w:val="auto"/>
           <w:sz w:val="24"/>
           <w:szCs w:val="24"/>
         </w:rPr>
@@ -4205,8 +2600,9 @@
           <w:szCs w:val="24"/>
         </w:rPr>
         <w:lastRenderedPageBreak/>
-        <w:t xml:space="preserve"> Semana 3 (31 de outubro</w:t>
-      </w:r>
+        <w:t xml:space="preserve"> </w:t>
+      </w:r>
+      <w:bookmarkStart w:id="7" w:name="_Toc466759338"/>
       <w:r>
         <w:rPr>
           <w:rStyle w:val="Ttulo2Char"/>
@@ -4216,7 +2612,7 @@
           <w:sz w:val="24"/>
           <w:szCs w:val="24"/>
         </w:rPr>
-        <w:t xml:space="preserve"> a </w:t>
+        <w:t>Semana 3 (31 de outubro</w:t>
       </w:r>
       <w:r>
         <w:rPr>
@@ -4227,7 +2623,7 @@
           <w:sz w:val="24"/>
           <w:szCs w:val="24"/>
         </w:rPr>
-        <w:t>4 de novembro</w:t>
+        <w:t xml:space="preserve"> a </w:t>
       </w:r>
       <w:r>
         <w:rPr>
@@ -4238,8 +2634,20 @@
           <w:sz w:val="24"/>
           <w:szCs w:val="24"/>
         </w:rPr>
+        <w:t>4 de novembro</w:t>
+      </w:r>
+      <w:r>
+        <w:rPr>
+          <w:rStyle w:val="Ttulo2Char"/>
+          <w:rFonts w:ascii="Arial" w:hAnsi="Arial" w:cs="Arial"/>
+          <w:b/>
+          <w:color w:val="000000" w:themeColor="text1"/>
+          <w:sz w:val="24"/>
+          <w:szCs w:val="24"/>
+        </w:rPr>
         <w:t>):</w:t>
       </w:r>
+      <w:bookmarkEnd w:id="7"/>
     </w:p>
     <w:p>
       <w:pPr>
@@ -4248,32 +2656,20 @@
         <w:ind w:left="360"/>
         <w:jc w:val="both"/>
         <w:rPr>
-          <w:rStyle w:val="Ttulo2Char"/>
-          <w:rFonts w:ascii="Arial" w:hAnsi="Arial" w:cs="Arial"/>
-          <w:color w:val="000000" w:themeColor="text1"/>
+          <w:rFonts w:eastAsiaTheme="minorHAnsi"/>
+          <w:color w:val="auto"/>
           <w:sz w:val="24"/>
           <w:szCs w:val="24"/>
         </w:rPr>
       </w:pPr>
       <w:r>
         <w:rPr>
-          <w:rStyle w:val="Ttulo2Char"/>
-          <w:rFonts w:ascii="Arial" w:hAnsi="Arial" w:cs="Arial"/>
-          <w:color w:val="000000" w:themeColor="text1"/>
+          <w:rFonts w:eastAsiaTheme="minorHAnsi"/>
+          <w:color w:val="auto"/>
           <w:sz w:val="24"/>
           <w:szCs w:val="24"/>
         </w:rPr>
-        <w:t xml:space="preserve">- </w:t>
-      </w:r>
-      <w:r>
-        <w:rPr>
-          <w:rStyle w:val="Ttulo2Char"/>
-          <w:rFonts w:ascii="Arial" w:hAnsi="Arial" w:cs="Arial"/>
-          <w:color w:val="000000" w:themeColor="text1"/>
-          <w:sz w:val="24"/>
-          <w:szCs w:val="24"/>
-        </w:rPr>
-        <w:t>Implementação das colisões</w:t>
+        <w:t>- Implementação das colisões</w:t>
       </w:r>
     </w:p>
     <w:p>
@@ -4283,18 +2679,16 @@
         <w:ind w:left="360"/>
         <w:jc w:val="both"/>
         <w:rPr>
-          <w:rStyle w:val="Ttulo2Char"/>
-          <w:rFonts w:ascii="Arial" w:hAnsi="Arial" w:cs="Arial"/>
-          <w:color w:val="000000" w:themeColor="text1"/>
+          <w:rFonts w:eastAsiaTheme="minorHAnsi"/>
+          <w:color w:val="auto"/>
           <w:sz w:val="24"/>
           <w:szCs w:val="24"/>
         </w:rPr>
       </w:pPr>
       <w:r>
         <w:rPr>
-          <w:rStyle w:val="Ttulo2Char"/>
-          <w:rFonts w:ascii="Arial" w:hAnsi="Arial" w:cs="Arial"/>
-          <w:color w:val="000000" w:themeColor="text1"/>
+          <w:rFonts w:eastAsiaTheme="minorHAnsi"/>
+          <w:color w:val="auto"/>
           <w:sz w:val="24"/>
           <w:szCs w:val="24"/>
         </w:rPr>
@@ -4308,23 +2702,32 @@
         <w:ind w:left="360"/>
         <w:jc w:val="both"/>
         <w:rPr>
-          <w:rStyle w:val="Ttulo2Char"/>
-          <w:rFonts w:ascii="Arial" w:hAnsi="Arial" w:cs="Arial"/>
-          <w:color w:val="000000" w:themeColor="text1"/>
+          <w:rFonts w:eastAsiaTheme="minorHAnsi"/>
+          <w:color w:val="auto"/>
           <w:sz w:val="24"/>
           <w:szCs w:val="24"/>
         </w:rPr>
       </w:pPr>
       <w:r>
         <w:rPr>
-          <w:rStyle w:val="Ttulo2Char"/>
-          <w:rFonts w:ascii="Arial" w:hAnsi="Arial" w:cs="Arial"/>
-          <w:color w:val="000000" w:themeColor="text1"/>
+          <w:rFonts w:eastAsiaTheme="minorHAnsi"/>
+          <w:color w:val="auto"/>
           <w:sz w:val="24"/>
           <w:szCs w:val="24"/>
         </w:rPr>
-        <w:t>- Implementação do Restart</w:t>
-      </w:r>
+        <w:t xml:space="preserve">- Implementação do </w:t>
+      </w:r>
+      <w:proofErr w:type="spellStart"/>
+      <w:r>
+        <w:rPr>
+          <w:rFonts w:eastAsiaTheme="minorHAnsi"/>
+          <w:color w:val="auto"/>
+          <w:sz w:val="24"/>
+          <w:szCs w:val="24"/>
+        </w:rPr>
+        <w:t>Restart</w:t>
+      </w:r>
+      <w:proofErr w:type="spellEnd"/>
     </w:p>
     <w:p>
       <w:pPr>
@@ -4333,18 +2736,16 @@
         <w:ind w:left="360"/>
         <w:jc w:val="both"/>
         <w:rPr>
-          <w:rStyle w:val="Ttulo2Char"/>
-          <w:rFonts w:ascii="Arial" w:hAnsi="Arial" w:cs="Arial"/>
-          <w:color w:val="000000" w:themeColor="text1"/>
+          <w:rFonts w:eastAsiaTheme="minorHAnsi"/>
+          <w:color w:val="auto"/>
           <w:sz w:val="24"/>
           <w:szCs w:val="24"/>
         </w:rPr>
       </w:pPr>
       <w:r>
         <w:rPr>
-          <w:rStyle w:val="Ttulo2Char"/>
-          <w:rFonts w:ascii="Arial" w:hAnsi="Arial" w:cs="Arial"/>
-          <w:color w:val="000000" w:themeColor="text1"/>
+          <w:rFonts w:eastAsiaTheme="minorHAnsi"/>
+          <w:color w:val="auto"/>
           <w:sz w:val="24"/>
           <w:szCs w:val="24"/>
         </w:rPr>
@@ -4358,9 +2759,8 @@
         <w:ind w:left="360"/>
         <w:jc w:val="both"/>
         <w:rPr>
-          <w:rStyle w:val="Ttulo2Char"/>
-          <w:rFonts w:ascii="Arial" w:hAnsi="Arial" w:cs="Arial"/>
-          <w:color w:val="000000" w:themeColor="text1"/>
+          <w:rFonts w:eastAsiaTheme="minorHAnsi"/>
+          <w:color w:val="auto"/>
           <w:sz w:val="24"/>
           <w:szCs w:val="24"/>
         </w:rPr>
@@ -4373,18 +2773,16 @@
         <w:ind w:left="360"/>
         <w:jc w:val="both"/>
         <w:rPr>
-          <w:rStyle w:val="Ttulo2Char"/>
-          <w:rFonts w:ascii="Arial" w:hAnsi="Arial" w:cs="Arial"/>
-          <w:color w:val="000000" w:themeColor="text1"/>
+          <w:rFonts w:eastAsiaTheme="minorHAnsi"/>
+          <w:color w:val="auto"/>
           <w:sz w:val="24"/>
           <w:szCs w:val="24"/>
         </w:rPr>
       </w:pPr>
       <w:r>
         <w:rPr>
-          <w:rStyle w:val="Ttulo2Char"/>
-          <w:rFonts w:ascii="Arial" w:hAnsi="Arial" w:cs="Arial"/>
-          <w:color w:val="000000" w:themeColor="text1"/>
+          <w:rFonts w:eastAsiaTheme="minorHAnsi"/>
+          <w:color w:val="auto"/>
           <w:sz w:val="24"/>
           <w:szCs w:val="24"/>
         </w:rPr>
@@ -4516,6 +2914,7 @@
         <w:lastRenderedPageBreak/>
         <w:t xml:space="preserve"> </w:t>
       </w:r>
+      <w:bookmarkStart w:id="8" w:name="_Toc466759339"/>
       <w:r>
         <w:rPr>
           <w:rStyle w:val="Ttulo2Char"/>
@@ -4549,6 +2948,7 @@
         </w:rPr>
         <w:t>):</w:t>
       </w:r>
+      <w:bookmarkEnd w:id="8"/>
     </w:p>
     <w:p>
       <w:pPr>
@@ -4557,32 +2957,55 @@
         <w:ind w:left="360"/>
         <w:jc w:val="both"/>
         <w:rPr>
-          <w:rStyle w:val="Ttulo2Char"/>
-          <w:rFonts w:ascii="Arial" w:hAnsi="Arial" w:cs="Arial"/>
-          <w:color w:val="000000" w:themeColor="text1"/>
-          <w:sz w:val="24"/>
-          <w:szCs w:val="24"/>
-        </w:rPr>
-      </w:pPr>
-      <w:r>
-        <w:rPr>
-          <w:rStyle w:val="Ttulo2Char"/>
-          <w:rFonts w:ascii="Arial" w:hAnsi="Arial" w:cs="Arial"/>
-          <w:color w:val="000000" w:themeColor="text1"/>
-          <w:sz w:val="24"/>
-          <w:szCs w:val="24"/>
+          <w:rFonts w:eastAsiaTheme="minorHAnsi"/>
+          <w:color w:val="auto"/>
+        </w:rPr>
+      </w:pPr>
+      <w:r>
+        <w:rPr>
+          <w:rFonts w:eastAsiaTheme="minorHAnsi"/>
+          <w:color w:val="auto"/>
         </w:rPr>
         <w:t xml:space="preserve">- </w:t>
       </w:r>
       <w:r>
         <w:rPr>
-          <w:rStyle w:val="Ttulo2Char"/>
-          <w:rFonts w:ascii="Arial" w:hAnsi="Arial" w:cs="Arial"/>
-          <w:color w:val="000000" w:themeColor="text1"/>
-          <w:sz w:val="24"/>
-          <w:szCs w:val="24"/>
-        </w:rPr>
-        <w:t>Criação da imagem para o Restart Button, background e coins.</w:t>
+          <w:rFonts w:eastAsiaTheme="minorHAnsi"/>
+          <w:color w:val="auto"/>
+        </w:rPr>
+        <w:t xml:space="preserve">Criação da imagem para o </w:t>
+      </w:r>
+      <w:proofErr w:type="spellStart"/>
+      <w:r>
+        <w:rPr>
+          <w:rFonts w:eastAsiaTheme="minorHAnsi"/>
+          <w:color w:val="auto"/>
+        </w:rPr>
+        <w:t>Restart</w:t>
+      </w:r>
+      <w:proofErr w:type="spellEnd"/>
+      <w:r>
+        <w:rPr>
+          <w:rFonts w:eastAsiaTheme="minorHAnsi"/>
+          <w:color w:val="auto"/>
+        </w:rPr>
+        <w:t xml:space="preserve"> Button, background e </w:t>
+      </w:r>
+      <w:proofErr w:type="spellStart"/>
+      <w:r>
+        <w:rPr>
+          <w:rFonts w:eastAsiaTheme="minorHAnsi"/>
+          <w:color w:val="auto"/>
+        </w:rPr>
+        <w:t>coins</w:t>
+      </w:r>
+      <w:proofErr w:type="spellEnd"/>
+      <w:r>
+        <w:rPr>
+          <w:rFonts w:eastAsiaTheme="minorHAnsi"/>
+          <w:color w:val="auto"/>
+        </w:rPr>
+        <w:t>.</w:t>
       </w:r>
     </w:p>
     <w:p>
@@ -4592,30 +3015,21 @@
         <w:ind w:left="360"/>
         <w:jc w:val="both"/>
         <w:rPr>
-          <w:rStyle w:val="Ttulo2Char"/>
-          <w:rFonts w:ascii="Arial" w:hAnsi="Arial" w:cs="Arial"/>
-          <w:color w:val="000000" w:themeColor="text1"/>
-          <w:sz w:val="24"/>
-          <w:szCs w:val="24"/>
-        </w:rPr>
-      </w:pPr>
-      <w:r>
-        <w:rPr>
-          <w:rStyle w:val="Ttulo2Char"/>
-          <w:rFonts w:ascii="Arial" w:hAnsi="Arial" w:cs="Arial"/>
-          <w:color w:val="000000" w:themeColor="text1"/>
-          <w:sz w:val="24"/>
-          <w:szCs w:val="24"/>
+          <w:rFonts w:eastAsiaTheme="minorHAnsi"/>
+          <w:color w:val="auto"/>
+        </w:rPr>
+      </w:pPr>
+      <w:r>
+        <w:rPr>
+          <w:rFonts w:eastAsiaTheme="minorHAnsi"/>
+          <w:color w:val="auto"/>
         </w:rPr>
         <w:t xml:space="preserve">- </w:t>
       </w:r>
       <w:r>
         <w:rPr>
-          <w:rStyle w:val="Ttulo2Char"/>
-          <w:rFonts w:ascii="Arial" w:hAnsi="Arial" w:cs="Arial"/>
-          <w:color w:val="000000" w:themeColor="text1"/>
-          <w:sz w:val="24"/>
-          <w:szCs w:val="24"/>
+          <w:rFonts w:eastAsiaTheme="minorHAnsi"/>
+          <w:color w:val="auto"/>
         </w:rPr>
         <w:t>Implementação das fontes</w:t>
       </w:r>
@@ -4627,20 +3041,14 @@
         <w:ind w:left="360"/>
         <w:jc w:val="both"/>
         <w:rPr>
-          <w:rStyle w:val="Ttulo2Char"/>
-          <w:rFonts w:ascii="Arial" w:hAnsi="Arial" w:cs="Arial"/>
-          <w:color w:val="000000" w:themeColor="text1"/>
-          <w:sz w:val="24"/>
-          <w:szCs w:val="24"/>
-        </w:rPr>
-      </w:pPr>
-      <w:r>
-        <w:rPr>
-          <w:rStyle w:val="Ttulo2Char"/>
-          <w:rFonts w:ascii="Arial" w:hAnsi="Arial" w:cs="Arial"/>
-          <w:color w:val="000000" w:themeColor="text1"/>
-          <w:sz w:val="24"/>
-          <w:szCs w:val="24"/>
+          <w:rFonts w:eastAsiaTheme="minorHAnsi"/>
+          <w:color w:val="auto"/>
+        </w:rPr>
+      </w:pPr>
+      <w:r>
+        <w:rPr>
+          <w:rFonts w:eastAsiaTheme="minorHAnsi"/>
+          <w:color w:val="auto"/>
         </w:rPr>
         <w:t>- Ajustes finais de design</w:t>
       </w:r>
@@ -4652,20 +3060,14 @@
         <w:ind w:left="360"/>
         <w:jc w:val="both"/>
         <w:rPr>
-          <w:rStyle w:val="Ttulo2Char"/>
-          <w:rFonts w:ascii="Arial" w:hAnsi="Arial" w:cs="Arial"/>
-          <w:color w:val="000000" w:themeColor="text1"/>
-          <w:sz w:val="24"/>
-          <w:szCs w:val="24"/>
-        </w:rPr>
-      </w:pPr>
-      <w:r>
-        <w:rPr>
-          <w:rStyle w:val="Ttulo2Char"/>
-          <w:rFonts w:ascii="Arial" w:hAnsi="Arial" w:cs="Arial"/>
-          <w:color w:val="000000" w:themeColor="text1"/>
-          <w:sz w:val="24"/>
-          <w:szCs w:val="24"/>
+          <w:rFonts w:eastAsiaTheme="minorHAnsi"/>
+          <w:color w:val="auto"/>
+        </w:rPr>
+      </w:pPr>
+      <w:r>
+        <w:rPr>
+          <w:rFonts w:eastAsiaTheme="minorHAnsi"/>
+          <w:color w:val="auto"/>
         </w:rPr>
         <w:t>- Formatação e otimização de código</w:t>
       </w:r>
@@ -4677,23 +3079,26 @@
         <w:ind w:left="360"/>
         <w:jc w:val="both"/>
         <w:rPr>
-          <w:rStyle w:val="Ttulo2Char"/>
-          <w:rFonts w:ascii="Arial" w:hAnsi="Arial" w:cs="Arial"/>
-          <w:color w:val="000000" w:themeColor="text1"/>
-          <w:sz w:val="24"/>
-          <w:szCs w:val="24"/>
-        </w:rPr>
-      </w:pPr>
-      <w:r>
-        <w:rPr>
-          <w:rStyle w:val="Ttulo2Char"/>
-          <w:rFonts w:ascii="Arial" w:hAnsi="Arial" w:cs="Arial"/>
-          <w:color w:val="000000" w:themeColor="text1"/>
-          <w:sz w:val="24"/>
-          <w:szCs w:val="24"/>
-        </w:rPr>
-        <w:t>- Finalização do projeto e publicação no Github</w:t>
-      </w:r>
+          <w:rFonts w:eastAsiaTheme="minorHAnsi"/>
+          <w:color w:val="auto"/>
+        </w:rPr>
+      </w:pPr>
+      <w:r>
+        <w:rPr>
+          <w:rFonts w:eastAsiaTheme="minorHAnsi"/>
+          <w:color w:val="auto"/>
+        </w:rPr>
+        <w:t xml:space="preserve">- Finalização do projeto e publicação no </w:t>
+      </w:r>
+      <w:proofErr w:type="spellStart"/>
+      <w:r>
+        <w:rPr>
+          <w:rFonts w:eastAsiaTheme="minorHAnsi"/>
+          <w:color w:val="auto"/>
+        </w:rPr>
+        <w:t>Github</w:t>
+      </w:r>
+      <w:proofErr w:type="spellEnd"/>
     </w:p>
     <w:p>
       <w:pPr>
@@ -4702,11 +3107,8 @@
         <w:ind w:left="360"/>
         <w:jc w:val="both"/>
         <w:rPr>
-          <w:rStyle w:val="Ttulo2Char"/>
-          <w:rFonts w:ascii="Arial" w:hAnsi="Arial" w:cs="Arial"/>
-          <w:color w:val="000000" w:themeColor="text1"/>
-          <w:sz w:val="24"/>
-          <w:szCs w:val="24"/>
+          <w:rFonts w:eastAsiaTheme="minorHAnsi"/>
+          <w:color w:val="auto"/>
         </w:rPr>
       </w:pPr>
     </w:p>
@@ -4717,40 +3119,28 @@
         <w:ind w:left="360"/>
         <w:jc w:val="both"/>
         <w:rPr>
-          <w:rStyle w:val="Ttulo2Char"/>
-          <w:rFonts w:ascii="Arial" w:hAnsi="Arial" w:cs="Arial"/>
-          <w:color w:val="000000" w:themeColor="text1"/>
-          <w:sz w:val="24"/>
-          <w:szCs w:val="24"/>
-        </w:rPr>
-      </w:pPr>
-      <w:r>
-        <w:rPr>
-          <w:rStyle w:val="Ttulo2Char"/>
-          <w:rFonts w:ascii="Arial" w:hAnsi="Arial" w:cs="Arial"/>
-          <w:color w:val="000000" w:themeColor="text1"/>
-          <w:sz w:val="24"/>
-          <w:szCs w:val="24"/>
+          <w:rFonts w:eastAsiaTheme="minorHAnsi"/>
+          <w:color w:val="auto"/>
+        </w:rPr>
+      </w:pPr>
+      <w:r>
+        <w:rPr>
+          <w:rFonts w:eastAsiaTheme="minorHAnsi"/>
+          <w:color w:val="auto"/>
         </w:rPr>
         <w:t xml:space="preserve">Imagem da </w:t>
       </w:r>
       <w:r>
         <w:rPr>
-          <w:rStyle w:val="Ttulo2Char"/>
-          <w:rFonts w:ascii="Arial" w:hAnsi="Arial" w:cs="Arial"/>
-          <w:color w:val="000000" w:themeColor="text1"/>
-          <w:sz w:val="24"/>
-          <w:szCs w:val="24"/>
+          <w:rFonts w:eastAsiaTheme="minorHAnsi"/>
+          <w:color w:val="auto"/>
         </w:rPr>
         <w:t>quarta</w:t>
       </w:r>
       <w:r>
         <w:rPr>
-          <w:rStyle w:val="Ttulo2Char"/>
-          <w:rFonts w:ascii="Arial" w:hAnsi="Arial" w:cs="Arial"/>
-          <w:color w:val="000000" w:themeColor="text1"/>
-          <w:sz w:val="24"/>
-          <w:szCs w:val="24"/>
+          <w:rFonts w:eastAsiaTheme="minorHAnsi"/>
+          <w:color w:val="auto"/>
         </w:rPr>
         <w:t xml:space="preserve"> semana:</w:t>
       </w:r>
@@ -4952,7 +3342,7 @@
           <w:szCs w:val="28"/>
         </w:rPr>
       </w:pPr>
-      <w:bookmarkStart w:id="2" w:name="_Toc466754888"/>
+      <w:bookmarkStart w:id="9" w:name="_Toc466759340"/>
       <w:r>
         <w:rPr>
           <w:rFonts w:ascii="Arial" w:hAnsi="Arial" w:cs="Arial"/>
@@ -4974,7 +3364,7 @@
         </w:rPr>
         <w:t>ferências</w:t>
       </w:r>
-      <w:bookmarkEnd w:id="2"/>
+      <w:bookmarkEnd w:id="9"/>
     </w:p>
     <w:p>
       <w:pPr>
@@ -5044,14 +3434,32 @@
           <w:rFonts w:ascii="Arial" w:hAnsi="Arial" w:cs="Arial"/>
         </w:rPr>
       </w:pPr>
+      <w:hyperlink r:id="rId16" w:history="1">
+        <w:r>
+          <w:rPr>
+            <w:rStyle w:val="Hiperlink"/>
+            <w:rFonts w:ascii="Arial" w:hAnsi="Arial" w:cs="Arial"/>
+          </w:rPr>
+          <w:t>http://www.swift.pt/desenvolvimento/tutorial/tutorial-como-criar-flappy-bird-em-swift-12.html</w:t>
+        </w:r>
+      </w:hyperlink>
+    </w:p>
+    <w:p>
+      <w:pPr>
+        <w:spacing w:after="140" w:line="288" w:lineRule="auto"/>
+        <w:jc w:val="both"/>
+        <w:rPr>
+          <w:rFonts w:ascii="Arial" w:hAnsi="Arial" w:cs="Arial"/>
+        </w:rPr>
+      </w:pPr>
     </w:p>
     <w:sectPr>
-      <w:headerReference w:type="even" r:id="rId16"/>
-      <w:headerReference w:type="default" r:id="rId17"/>
-      <w:footerReference w:type="even" r:id="rId18"/>
-      <w:footerReference w:type="default" r:id="rId19"/>
-      <w:headerReference w:type="first" r:id="rId20"/>
-      <w:footerReference w:type="first" r:id="rId21"/>
+      <w:headerReference w:type="even" r:id="rId17"/>
+      <w:headerReference w:type="default" r:id="rId18"/>
+      <w:footerReference w:type="even" r:id="rId19"/>
+      <w:footerReference w:type="default" r:id="rId20"/>
+      <w:headerReference w:type="first" r:id="rId21"/>
+      <w:footerReference w:type="first" r:id="rId22"/>
       <w:pgSz w:w="11900" w:h="16840"/>
       <w:pgMar w:top="1417" w:right="1701" w:bottom="1417" w:left="1701" w:header="703" w:footer="850" w:gutter="0"/>
       <w:cols w:space="708"/>
@@ -5252,7 +3660,7 @@
         <v:path o:extrusionok="f" gradientshapeok="t" o:connecttype="rect"/>
         <o:lock v:ext="edit" aspectratio="t"/>
       </v:shapetype>
-      <v:shape id="_x0000_i1044" type="#_x0000_t75" style="width:15pt;height:15pt" o:bullet="t">
+      <v:shape id="_x0000_i1055" type="#_x0000_t75" style="width:15pt;height:15pt" o:bullet="t">
         <v:imagedata r:id="rId1" o:title="/Users/igorsgm/Library/Containers/com.microsoft.Word/Data/Library/Application Support/Microsoft/Temp/Word Work File L_677485955"/>
       </v:shape>
     </w:pict>
@@ -14277,7 +12685,7 @@
 </file>
 
 <file path=customXml/itemProps1.xml><?xml version="1.0" encoding="utf-8"?>
-<ds:datastoreItem xmlns:ds="http://schemas.openxmlformats.org/officeDocument/2006/customXml" ds:itemID="{D2F1CEC1-7531-7249-8F7B-CFE0580EBAAC}">
+<ds:datastoreItem xmlns:ds="http://schemas.openxmlformats.org/officeDocument/2006/customXml" ds:itemID="{0B590FD6-C02B-AB43-8A8A-096234B8F02A}">
   <ds:schemaRefs>
     <ds:schemaRef ds:uri="http://schemas.openxmlformats.org/officeDocument/2006/bibliography"/>
   </ds:schemaRefs>

</xml_diff>